<commit_message>
v1.3.0 - gravity part 3 & assets
</commit_message>
<xml_diff>
--- a/gravity_guy_2D - part 2.docx
+++ b/gravity_guy_2D - part 2.docx
@@ -1318,14 +1318,8 @@
           <w:ilvl w:val="0"/>
           <w:numId w:val="39"/>
         </w:numPr>
-        <w:rPr>
-          <w:b/>
-        </w:rPr>
-      </w:pPr>
-      <w:r>
-        <w:rPr>
-          <w:b/>
-        </w:rPr>
+      </w:pPr>
+      <w:r>
         <w:t>Play a sound each time we add to the score</w:t>
       </w:r>
     </w:p>
@@ -1336,14 +1330,8 @@
           <w:ilvl w:val="0"/>
           <w:numId w:val="39"/>
         </w:numPr>
-        <w:rPr>
-          <w:b/>
-        </w:rPr>
-      </w:pPr>
-      <w:r>
-        <w:rPr>
-          <w:b/>
-        </w:rPr>
+      </w:pPr>
+      <w:r>
         <w:t>Respawn the user when they fall too far down the screen</w:t>
       </w:r>
     </w:p>
@@ -1354,14 +1342,8 @@
           <w:ilvl w:val="0"/>
           <w:numId w:val="39"/>
         </w:numPr>
-        <w:rPr>
-          <w:b/>
-        </w:rPr>
-      </w:pPr>
-      <w:r>
-        <w:rPr>
-          <w:b/>
-        </w:rPr>
+      </w:pPr>
+      <w:r>
         <w:t>Separate the score ‘view’ display to the user, from the observed score property inside the Player object</w:t>
       </w:r>
     </w:p>
@@ -1372,14 +1354,8 @@
           <w:ilvl w:val="0"/>
           <w:numId w:val="39"/>
         </w:numPr>
-        <w:rPr>
-          <w:b/>
-        </w:rPr>
-      </w:pPr>
-      <w:r>
-        <w:rPr>
-          <w:b/>
-        </w:rPr>
+      </w:pPr>
+      <w:r>
         <w:t>Add killer ‘spike’ gameObjects to the scene</w:t>
       </w:r>
     </w:p>
@@ -1390,14 +1366,8 @@
           <w:ilvl w:val="1"/>
           <w:numId w:val="39"/>
         </w:numPr>
-        <w:rPr>
-          <w:b/>
-        </w:rPr>
-      </w:pPr>
-      <w:r>
-        <w:rPr>
-          <w:b/>
-        </w:rPr>
+      </w:pPr>
+      <w:r>
         <w:t>And have these make the player lose lives and respawn each time they are hit</w:t>
       </w:r>
     </w:p>
@@ -1408,14 +1378,8 @@
           <w:ilvl w:val="1"/>
           <w:numId w:val="39"/>
         </w:numPr>
-        <w:rPr>
-          <w:b/>
-        </w:rPr>
-      </w:pPr>
-      <w:r>
-        <w:rPr>
-          <w:b/>
-        </w:rPr>
+      </w:pPr>
+      <w:r>
         <w:t>This will involve adding a ‘lives’ property to our Player, and adding corresponding GUI display of this property</w:t>
       </w:r>
     </w:p>
@@ -1426,14 +1390,8 @@
           <w:ilvl w:val="0"/>
           <w:numId w:val="39"/>
         </w:numPr>
-        <w:rPr>
-          <w:b/>
-        </w:rPr>
-      </w:pPr>
-      <w:r>
-        <w:rPr>
-          <w:b/>
-        </w:rPr>
+      </w:pPr>
+      <w:r>
         <w:t>Add a “Game Over” scene to our game</w:t>
       </w:r>
     </w:p>
@@ -1444,33 +1402,9 @@
           <w:ilvl w:val="1"/>
           <w:numId w:val="39"/>
         </w:numPr>
-        <w:rPr>
-          <w:b/>
-        </w:rPr>
-      </w:pPr>
-      <w:r>
-        <w:rPr>
-          <w:b/>
-        </w:rPr>
+      </w:pPr>
+      <w:r>
         <w:t>And have the user see this scene when they lose their last life</w:t>
-      </w:r>
-    </w:p>
-    <w:p>
-      <w:pPr>
-        <w:pStyle w:val="ListParagraph"/>
-        <w:numPr>
-          <w:ilvl w:val="0"/>
-          <w:numId w:val="39"/>
-        </w:numPr>
-        <w:rPr>
-          <w:i/>
-        </w:rPr>
-      </w:pPr>
-      <w:r>
-        <w:rPr>
-          <w:i/>
-        </w:rPr>
-        <w:t>Display scores using GUIText gameObjects, rather than scripted Labels</w:t>
       </w:r>
     </w:p>
     <w:p/>
@@ -2130,7 +2064,13 @@
         <w:rPr>
           <w:b/>
         </w:rPr>
-        <w:t>Drag-and-drop method:</w:t>
+        <w:t>Assets MENU</w:t>
+      </w:r>
+      <w:r>
+        <w:rPr>
+          <w:b/>
+        </w:rPr>
+        <w:t xml:space="preserve"> method:</w:t>
       </w:r>
     </w:p>
     <w:p>
@@ -2768,93 +2708,149 @@
       </w:r>
       <w:r>
         <w:br/>
-        <w:t>public class Player : MonoBehaviour {    private int score = 0;</w:t>
-      </w:r>
-      <w:r>
-        <w:br/>
-        <w:t>    </w:t>
-      </w:r>
-      <w:r>
-        <w:br/>
-        <w:t>    private void OnGUI(){</w:t>
-      </w:r>
-      <w:r>
-        <w:br/>
-        <w:t>        string scoreMessage = "Score = " + score;</w:t>
-      </w:r>
-      <w:r>
-        <w:br/>
-        <w:t>        GUILayout.Label(scoreMessage);</w:t>
-      </w:r>
-      <w:r>
-        <w:br/>
-        <w:t>    }</w:t>
-      </w:r>
-      <w:r>
-        <w:br/>
-      </w:r>
-      <w:r>
-        <w:br/>
-        <w:t>    private void OnTriggerEnter2D(Collider2D c){</w:t>
-      </w:r>
-      <w:r>
-        <w:br/>
-        <w:t>        string tag = c.tag;</w:t>
-      </w:r>
-      <w:r>
-        <w:br/>
-      </w:r>
-      <w:r>
-        <w:br/>
-        <w:t>        if('Food' == tag){</w:t>
-      </w:r>
-      <w:r>
-        <w:br/>
-        <w:t>            score++;</w:t>
-      </w:r>
-      <w:r>
-        <w:br/>
-        <w:t>        }</w:t>
-      </w:r>
-      <w:r>
-        <w:br/>
-        <w:t>    }</w:t>
-      </w:r>
-      <w:r>
-        <w:br/>
-      </w:r>
-      <w:r>
-        <w:t>}</w:t>
-      </w:r>
-    </w:p>
-    <w:p/>
-    <w:p>
-      <w:r>
-        <w:t>AFTER the statement where we increment (add 1 to) the score when hitting something with tag “Food”, we are going to add another statement, to tell the gameObject (</w:t>
-      </w:r>
-      <w:r>
-        <w:rPr>
-          <w:b/>
-        </w:rPr>
-        <w:t>hero</w:t>
-      </w:r>
-      <w:r>
-        <w:t xml:space="preserve">) to send a “Play()” message to its AudioSource component (i.e. play the </w:t>
-      </w:r>
-      <w:r>
-        <w:rPr>
-          <w:b/>
-        </w:rPr>
-        <w:t>yum</w:t>
-      </w:r>
-      <w:r>
-        <w:t xml:space="preserve"> AudioClip in its AudioSource component). So each time we hit something tagged “Food” we play that sound:</w:t>
+        <w:t>public class Player : MonoBehaviour </w:t>
       </w:r>
     </w:p>
     <w:p>
       <w:pPr>
         <w:pStyle w:val="aacode"/>
         <w:ind w:left="0" w:right="135"/>
+      </w:pPr>
+      <w:r>
+        <w:t>{</w:t>
+      </w:r>
+    </w:p>
+    <w:p>
+      <w:pPr>
+        <w:pStyle w:val="aacode"/>
+        <w:ind w:left="0" w:right="135"/>
+      </w:pPr>
+      <w:r>
+        <w:t>    private int score = 0;</w:t>
+      </w:r>
+      <w:r>
+        <w:br/>
+        <w:t>    </w:t>
+      </w:r>
+      <w:r>
+        <w:br/>
+        <w:t>    private void OnGUI()</w:t>
+      </w:r>
+    </w:p>
+    <w:p>
+      <w:pPr>
+        <w:pStyle w:val="aacode"/>
+        <w:ind w:left="0" w:right="135"/>
+      </w:pPr>
+      <w:r>
+        <w:t xml:space="preserve">    </w:t>
+      </w:r>
+      <w:bookmarkStart w:id="2" w:name="_GoBack"/>
+      <w:bookmarkEnd w:id="2"/>
+      <w:r>
+        <w:t>{</w:t>
+      </w:r>
+      <w:r>
+        <w:br/>
+        <w:t>        string scoreMessage = "Score = " + score;</w:t>
+      </w:r>
+      <w:r>
+        <w:br/>
+        <w:t>        GUILayout.Label(scoreMessage);</w:t>
+      </w:r>
+      <w:r>
+        <w:br/>
+        <w:t>    }</w:t>
+      </w:r>
+      <w:r>
+        <w:br/>
+      </w:r>
+      <w:r>
+        <w:br/>
+        <w:t>    private void OnTriggerEnter2D(Collider2D c)</w:t>
+      </w:r>
+    </w:p>
+    <w:p>
+      <w:pPr>
+        <w:pStyle w:val="aacode"/>
+        <w:ind w:left="0" w:right="135"/>
+      </w:pPr>
+      <w:r>
+        <w:t xml:space="preserve">    </w:t>
+      </w:r>
+      <w:r>
+        <w:t>{</w:t>
+      </w:r>
+      <w:r>
+        <w:br/>
+        <w:t>        string tag = c.tag;</w:t>
+      </w:r>
+      <w:r>
+        <w:br/>
+      </w:r>
+      <w:r>
+        <w:br/>
+        <w:t>        if('Food' == tag)</w:t>
+      </w:r>
+    </w:p>
+    <w:p>
+      <w:pPr>
+        <w:pStyle w:val="aacode"/>
+        <w:ind w:left="0" w:right="135"/>
+      </w:pPr>
+      <w:r>
+        <w:t xml:space="preserve">        </w:t>
+      </w:r>
+      <w:r>
+        <w:t>{</w:t>
+      </w:r>
+      <w:r>
+        <w:br/>
+        <w:t>            score++;</w:t>
+      </w:r>
+      <w:r>
+        <w:br/>
+        <w:t>        }</w:t>
+      </w:r>
+      <w:r>
+        <w:br/>
+        <w:t>    }</w:t>
+      </w:r>
+      <w:r>
+        <w:br/>
+      </w:r>
+      <w:r>
+        <w:t>}</w:t>
+      </w:r>
+    </w:p>
+    <w:p/>
+    <w:p>
+      <w:r>
+        <w:t>AFTER the statement where we increment (add 1 to) the score when hitting something with tag “Food”, we are going to add another statement, to tell the gameObject (</w:t>
+      </w:r>
+      <w:r>
+        <w:rPr>
+          <w:b/>
+        </w:rPr>
+        <w:t>hero</w:t>
+      </w:r>
+      <w:r>
+        <w:t xml:space="preserve">) to send a “Play()” message to its AudioSource component (i.e. play the </w:t>
+      </w:r>
+      <w:r>
+        <w:rPr>
+          <w:b/>
+        </w:rPr>
+        <w:t>yum</w:t>
+      </w:r>
+      <w:r>
+        <w:t xml:space="preserve"> AudioClip in its AudioSource component). So each time we hit something tagged “Food” we play that sound:</w:t>
+      </w:r>
+    </w:p>
+    <w:p>
+      <w:pPr>
+        <w:pStyle w:val="aacode"/>
+        <w:ind w:left="0" w:right="135"/>
         <w:rPr>
           <w:b w:val="0"/>
           <w:i/>
@@ -2865,30 +2861,85 @@
           <w:b w:val="0"/>
           <w:i/>
         </w:rPr>
-        <w:t>    private void OnTriggerEnter2D(Collider2D c){</w:t>
+        <w:t>    private void OnTriggerEnter2D(Collider2D c)</w:t>
       </w:r>
       <w:r>
         <w:rPr>
           <w:b w:val="0"/>
           <w:i/>
         </w:rPr>
-        <w:br/>
-        <w:t>        string tag = c.tag;</w:t>
-      </w:r>
-      <w:r>
+        <w:t xml:space="preserve"> </w:t>
+      </w:r>
+    </w:p>
+    <w:p>
+      <w:pPr>
+        <w:pStyle w:val="aacode"/>
+        <w:ind w:left="0" w:right="135"/>
         <w:rPr>
           <w:b w:val="0"/>
           <w:i/>
         </w:rPr>
-        <w:br/>
-      </w:r>
+      </w:pPr>
       <w:r>
         <w:rPr>
           <w:b w:val="0"/>
           <w:i/>
         </w:rPr>
-        <w:br/>
-        <w:t>        if('Food' == tag){</w:t>
+        <w:t xml:space="preserve">    </w:t>
+      </w:r>
+      <w:r>
+        <w:rPr>
+          <w:b w:val="0"/>
+          <w:i/>
+        </w:rPr>
+        <w:t>{</w:t>
+      </w:r>
+      <w:r>
+        <w:rPr>
+          <w:b w:val="0"/>
+          <w:i/>
+        </w:rPr>
+        <w:br/>
+        <w:t>        string tag = c.tag;</w:t>
+      </w:r>
+      <w:r>
+        <w:rPr>
+          <w:b w:val="0"/>
+          <w:i/>
+        </w:rPr>
+        <w:br/>
+      </w:r>
+      <w:r>
+        <w:rPr>
+          <w:b w:val="0"/>
+          <w:i/>
+        </w:rPr>
+        <w:br/>
+        <w:t>        if('Food' == tag)</w:t>
+      </w:r>
+    </w:p>
+    <w:p>
+      <w:pPr>
+        <w:pStyle w:val="aacode"/>
+        <w:ind w:left="0" w:right="135"/>
+        <w:rPr>
+          <w:b w:val="0"/>
+          <w:i/>
+        </w:rPr>
+      </w:pPr>
+      <w:r>
+        <w:rPr>
+          <w:b w:val="0"/>
+          <w:i/>
+        </w:rPr>
+        <w:t xml:space="preserve">        </w:t>
+      </w:r>
+      <w:r>
+        <w:rPr>
+          <w:b w:val="0"/>
+          <w:i/>
+        </w:rPr>
+        <w:t>{</w:t>
       </w:r>
       <w:r>
         <w:rPr>
@@ -2969,12 +3020,12 @@
         <w:pageBreakBefore/>
         <w:ind w:left="431" w:hanging="431"/>
       </w:pPr>
-      <w:bookmarkStart w:id="2" w:name="_Toc252739208"/>
+      <w:bookmarkStart w:id="3" w:name="_Toc252739208"/>
       <w:r>
         <w:lastRenderedPageBreak/>
         <w:t>Respawn the hero character when it falls down too low …</w:t>
       </w:r>
-      <w:bookmarkEnd w:id="2"/>
+      <w:bookmarkEnd w:id="3"/>
     </w:p>
     <w:p>
       <w:pPr>
@@ -3093,7 +3144,13 @@
         <w:t>hero</w:t>
       </w:r>
       <w:r>
-        <w:t xml:space="preserve"> character gameObject back to its starting postion (0,5,0) if its Y-position is less than -5 (below where all platforms should be).</w:t>
+        <w:t xml:space="preserve"> character gameObject back to its starting </w:t>
+      </w:r>
+      <w:r>
+        <w:t>position</w:t>
+      </w:r>
+      <w:r>
+        <w:t xml:space="preserve"> (0,5,0) if its Y-position is less than -5 (below where all platforms should be).</w:t>
       </w:r>
     </w:p>
     <w:p>
@@ -3174,10 +3231,13 @@
         <w:rPr>
           <w:b/>
         </w:rPr>
-        <w:t>DEATH_Y</w:t>
-      </w:r>
-      <w:r>
-        <w:t xml:space="preserve"> set to -5</w:t>
+        <w:t>deathY</w:t>
+      </w:r>
+      <w:r>
+        <w:t xml:space="preserve"> </w:t>
+      </w:r>
+      <w:r>
+        <w:t>set to -5</w:t>
       </w:r>
     </w:p>
     <w:p>
@@ -3212,7 +3272,13 @@
         </w:numPr>
       </w:pPr>
       <w:r>
-        <w:t>Add a new Update() method to the C# code:</w:t>
+        <w:t>Add a new Update() method</w:t>
+      </w:r>
+      <w:r>
+        <w:t>, and its related MoveToStartPosition() method</w:t>
+      </w:r>
+      <w:r>
+        <w:t xml:space="preserve"> to the C# code:</w:t>
       </w:r>
     </w:p>
     <w:p>
@@ -3224,12 +3290,17 @@
       <w:pPr>
         <w:pStyle w:val="aacode"/>
         <w:ind w:left="0" w:right="135"/>
-      </w:pPr>
-      <w:r>
-        <w:t>    private int DEATH_Y = -5</w:t>
-      </w:r>
-      <w:bookmarkStart w:id="3" w:name="_GoBack"/>
-      <w:bookmarkEnd w:id="3"/>
+        <w:jc w:val="left"/>
+      </w:pPr>
+      <w:r>
+        <w:t>    private </w:t>
+      </w:r>
+      <w:r>
+        <w:t xml:space="preserve">float deathY </w:t>
+      </w:r>
+      <w:r>
+        <w:t>= -5</w:t>
+      </w:r>
       <w:r>
         <w:t>;</w:t>
       </w:r>
@@ -3238,7 +3309,20 @@
       </w:r>
       <w:r>
         <w:br/>
-        <w:t>    private void Update(){</w:t>
+        <w:t>    private void Update()</w:t>
+      </w:r>
+    </w:p>
+    <w:p>
+      <w:pPr>
+        <w:pStyle w:val="aacode"/>
+        <w:ind w:left="0" w:right="135"/>
+        <w:jc w:val="left"/>
+      </w:pPr>
+      <w:r>
+        <w:t xml:space="preserve">    </w:t>
+      </w:r>
+      <w:r>
+        <w:t>{</w:t>
       </w:r>
       <w:r>
         <w:br/>
@@ -3249,23 +3333,107 @@
       </w:r>
       <w:r>
         <w:br/>
-        <w:t>        if(y &lt; DEATH_Y){</w:t>
-      </w:r>
-      <w:r>
-        <w:br/>
+        <w:t>        if(y &lt; </w:t>
+      </w:r>
+      <w:r>
+        <w:t>deathY</w:t>
+      </w:r>
+      <w:r>
+        <w:t>)</w:t>
+      </w:r>
+    </w:p>
+    <w:p>
+      <w:pPr>
+        <w:pStyle w:val="aacode"/>
+        <w:ind w:left="0" w:right="135"/>
+        <w:jc w:val="left"/>
+      </w:pPr>
+      <w:r>
+        <w:t xml:space="preserve">        </w:t>
+      </w:r>
+      <w:r>
+        <w:t>{</w:t>
+      </w:r>
+      <w:r>
+        <w:br/>
+        <w:t>            </w:t>
+      </w:r>
+      <w:r>
+        <w:t>MoveToStartPosition()</w:t>
+      </w:r>
+      <w:r>
+        <w:t>;</w:t>
+      </w:r>
+      <w:r>
+        <w:br/>
+        <w:t>        }</w:t>
+      </w:r>
+      <w:r>
+        <w:br/>
+        <w:t>    }</w:t>
+      </w:r>
+    </w:p>
+    <w:p>
+      <w:pPr>
+        <w:pStyle w:val="aacode"/>
+        <w:ind w:left="0" w:right="135"/>
+        <w:jc w:val="left"/>
+      </w:pPr>
+    </w:p>
+    <w:p>
+      <w:pPr>
+        <w:pStyle w:val="aacode"/>
+        <w:ind w:left="0" w:right="135"/>
+        <w:jc w:val="left"/>
+      </w:pPr>
+      <w:r>
+        <w:t xml:space="preserve">    </w:t>
+      </w:r>
+      <w:r>
+        <w:t>private void MoveToStartPosition()</w:t>
+      </w:r>
+    </w:p>
+    <w:p>
+      <w:pPr>
+        <w:pStyle w:val="aacode"/>
+        <w:ind w:left="0" w:right="135"/>
+        <w:jc w:val="left"/>
+      </w:pPr>
+      <w:r>
+        <w:t xml:space="preserve">    </w:t>
+      </w:r>
+      <w:r>
+        <w:t>{</w:t>
+      </w:r>
+    </w:p>
+    <w:p>
+      <w:pPr>
+        <w:pStyle w:val="aacode"/>
+        <w:ind w:left="0" w:right="135"/>
+        <w:jc w:val="left"/>
+      </w:pPr>
+      <w:r>
         <w:t>            Vector3 startPosition = new Vector3(0,5,0);</w:t>
       </w:r>
       <w:r>
         <w:br/>
-        <w:t>            transform.position = startPosition;</w:t>
-      </w:r>
-      <w:r>
-        <w:br/>
-        <w:t>        }</w:t>
-      </w:r>
-      <w:r>
-        <w:br/>
-        <w:t>    }</w:t>
+        <w:t>            tran</w:t>
+      </w:r>
+      <w:r>
+        <w:t>sform.position = startPosition;</w:t>
+      </w:r>
+    </w:p>
+    <w:p>
+      <w:pPr>
+        <w:pStyle w:val="aacode"/>
+        <w:ind w:left="0" w:right="135"/>
+        <w:jc w:val="left"/>
+      </w:pPr>
+      <w:r>
+        <w:t xml:space="preserve">    </w:t>
+      </w:r>
+      <w:r>
+        <w:t>}</w:t>
       </w:r>
     </w:p>
     <w:p>
@@ -3424,18 +3592,12 @@
     </w:p>
     <w:p>
       <w:pPr>
-        <w:keepNext/>
-      </w:pPr>
-    </w:p>
-    <w:p>
-      <w:pPr>
         <w:pStyle w:val="Heading1"/>
         <w:pageBreakBefore/>
         <w:ind w:left="431" w:hanging="431"/>
       </w:pPr>
       <w:bookmarkStart w:id="4" w:name="_Toc252739209"/>
       <w:r>
-        <w:lastRenderedPageBreak/>
         <w:t>Separate the GUI ‘view’ from the Player ‘model’</w:t>
       </w:r>
       <w:bookmarkEnd w:id="4"/>
@@ -3620,6 +3782,512 @@
     </w:p>
     <w:p>
       <w:pPr>
+        <w:pStyle w:val="aacode"/>
+        <w:ind w:left="0" w:right="135"/>
+        <w:jc w:val="left"/>
+        <w:rPr>
+          <w:i/>
+        </w:rPr>
+      </w:pPr>
+      <w:r>
+        <w:rPr>
+          <w:i/>
+        </w:rPr>
+        <w:t>using UnityEngine;</w:t>
+      </w:r>
+      <w:r>
+        <w:rPr>
+          <w:i/>
+        </w:rPr>
+        <w:br/>
+        <w:t>using System.Collections;</w:t>
+      </w:r>
+      <w:r>
+        <w:rPr>
+          <w:i/>
+        </w:rPr>
+        <w:br/>
+      </w:r>
+      <w:r>
+        <w:rPr>
+          <w:i/>
+        </w:rPr>
+        <w:br/>
+        <w:t>public class Player : MonoBehaviour </w:t>
+      </w:r>
+    </w:p>
+    <w:p>
+      <w:pPr>
+        <w:pStyle w:val="aacode"/>
+        <w:ind w:left="0" w:right="135"/>
+        <w:jc w:val="left"/>
+      </w:pPr>
+      <w:r>
+        <w:rPr>
+          <w:i/>
+        </w:rPr>
+        <w:t>{</w:t>
+      </w:r>
+      <w:r>
+        <w:rPr>
+          <w:i/>
+        </w:rPr>
+        <w:br/>
+        <w:t>    private int score = 0;</w:t>
+      </w:r>
+      <w:r>
+        <w:rPr>
+          <w:i/>
+        </w:rPr>
+        <w:br/>
+      </w:r>
+      <w:r>
+        <w:rPr>
+          <w:i/>
+        </w:rPr>
+        <w:br/>
+      </w:r>
+      <w:r>
+        <w:t>    public int GetScore()</w:t>
+      </w:r>
+    </w:p>
+    <w:p>
+      <w:pPr>
+        <w:pStyle w:val="aacode"/>
+        <w:ind w:left="0" w:right="135"/>
+        <w:jc w:val="left"/>
+        <w:rPr>
+          <w:b w:val="0"/>
+        </w:rPr>
+      </w:pPr>
+      <w:r>
+        <w:t xml:space="preserve">    </w:t>
+      </w:r>
+      <w:r>
+        <w:t>{</w:t>
+      </w:r>
+      <w:r>
+        <w:br/>
+        <w:t>        return score;</w:t>
+      </w:r>
+      <w:r>
+        <w:br/>
+        <w:t>    }</w:t>
+      </w:r>
+      <w:r>
+        <w:br/>
+      </w:r>
+      <w:r>
+        <w:br/>
+      </w:r>
+      <w:r>
+        <w:rPr>
+          <w:b w:val="0"/>
+        </w:rPr>
+        <w:t>    private float </w:t>
+      </w:r>
+      <w:r>
+        <w:rPr>
+          <w:b w:val="0"/>
+          <w:bCs w:val="0"/>
+        </w:rPr>
+        <w:t>deathY</w:t>
+      </w:r>
+      <w:r>
+        <w:rPr>
+          <w:b w:val="0"/>
+        </w:rPr>
+        <w:t> = -5f;</w:t>
+      </w:r>
+      <w:r>
+        <w:rPr>
+          <w:b w:val="0"/>
+        </w:rPr>
+        <w:br/>
+      </w:r>
+      <w:r>
+        <w:rPr>
+          <w:b w:val="0"/>
+        </w:rPr>
+        <w:br/>
+        <w:t>    private void Update(){</w:t>
+      </w:r>
+      <w:r>
+        <w:rPr>
+          <w:b w:val="0"/>
+        </w:rPr>
+        <w:br/>
+        <w:t>        float y = transform.position.y;</w:t>
+      </w:r>
+      <w:r>
+        <w:rPr>
+          <w:b w:val="0"/>
+        </w:rPr>
+        <w:br/>
+      </w:r>
+      <w:r>
+        <w:rPr>
+          <w:b w:val="0"/>
+        </w:rPr>
+        <w:br/>
+        <w:t>        if(y &lt; </w:t>
+      </w:r>
+      <w:r>
+        <w:rPr>
+          <w:b w:val="0"/>
+          <w:bCs w:val="0"/>
+        </w:rPr>
+        <w:t>deathY</w:t>
+      </w:r>
+      <w:r>
+        <w:rPr>
+          <w:b w:val="0"/>
+        </w:rPr>
+        <w:t>){</w:t>
+      </w:r>
+      <w:r>
+        <w:rPr>
+          <w:b w:val="0"/>
+        </w:rPr>
+        <w:br/>
+      </w:r>
+      <w:r>
+        <w:rPr>
+          <w:b w:val="0"/>
+        </w:rPr>
+        <w:t>            MoveToStartPosition();</w:t>
+      </w:r>
+      <w:r>
+        <w:rPr>
+          <w:b w:val="0"/>
+        </w:rPr>
+        <w:br/>
+        <w:t>        }</w:t>
+      </w:r>
+      <w:r>
+        <w:rPr>
+          <w:b w:val="0"/>
+        </w:rPr>
+        <w:br/>
+        <w:t>    }</w:t>
+      </w:r>
+    </w:p>
+    <w:p>
+      <w:pPr>
+        <w:pStyle w:val="aacode"/>
+        <w:ind w:left="0" w:right="135"/>
+        <w:jc w:val="left"/>
+        <w:rPr>
+          <w:b w:val="0"/>
+        </w:rPr>
+      </w:pPr>
+    </w:p>
+    <w:p>
+      <w:pPr>
+        <w:pStyle w:val="aacode"/>
+        <w:ind w:left="0" w:right="135"/>
+        <w:jc w:val="left"/>
+        <w:rPr>
+          <w:b w:val="0"/>
+        </w:rPr>
+      </w:pPr>
+      <w:r>
+        <w:rPr>
+          <w:b w:val="0"/>
+        </w:rPr>
+        <w:t xml:space="preserve">    private void MoveToStartPosition()</w:t>
+      </w:r>
+    </w:p>
+    <w:p>
+      <w:pPr>
+        <w:pStyle w:val="aacode"/>
+        <w:ind w:left="0" w:right="135"/>
+        <w:jc w:val="left"/>
+        <w:rPr>
+          <w:b w:val="0"/>
+        </w:rPr>
+      </w:pPr>
+      <w:r>
+        <w:rPr>
+          <w:b w:val="0"/>
+        </w:rPr>
+        <w:t xml:space="preserve">    {</w:t>
+      </w:r>
+    </w:p>
+    <w:p>
+      <w:pPr>
+        <w:pStyle w:val="aacode"/>
+        <w:ind w:left="0" w:right="135"/>
+        <w:jc w:val="left"/>
+        <w:rPr>
+          <w:b w:val="0"/>
+        </w:rPr>
+      </w:pPr>
+      <w:r>
+        <w:rPr>
+          <w:b w:val="0"/>
+        </w:rPr>
+        <w:t>            Vector3 startPosition = new Vector3(0,5,0);</w:t>
+      </w:r>
+      <w:r>
+        <w:rPr>
+          <w:b w:val="0"/>
+        </w:rPr>
+        <w:br/>
+        <w:t>            transform.position = startPosition;</w:t>
+      </w:r>
+    </w:p>
+    <w:p>
+      <w:pPr>
+        <w:pStyle w:val="aacode"/>
+        <w:ind w:left="0" w:right="135"/>
+        <w:jc w:val="left"/>
+        <w:rPr>
+          <w:b w:val="0"/>
+        </w:rPr>
+      </w:pPr>
+      <w:r>
+        <w:rPr>
+          <w:b w:val="0"/>
+        </w:rPr>
+        <w:t xml:space="preserve">    }</w:t>
+      </w:r>
+    </w:p>
+    <w:p>
+      <w:pPr>
+        <w:pStyle w:val="aacode"/>
+        <w:ind w:left="0" w:right="135"/>
+        <w:jc w:val="left"/>
+        <w:rPr>
+          <w:b w:val="0"/>
+        </w:rPr>
+      </w:pPr>
+    </w:p>
+    <w:p>
+      <w:pPr>
+        <w:pStyle w:val="aacode"/>
+        <w:ind w:left="0" w:right="135"/>
+        <w:jc w:val="left"/>
+        <w:rPr>
+          <w:b w:val="0"/>
+          <w:i/>
+        </w:rPr>
+      </w:pPr>
+      <w:r>
+        <w:rPr>
+          <w:b w:val="0"/>
+          <w:i/>
+        </w:rPr>
+        <w:t>    private void OnTriggerEnter2D(Collider2D c)</w:t>
+      </w:r>
+    </w:p>
+    <w:p>
+      <w:pPr>
+        <w:pStyle w:val="aacode"/>
+        <w:ind w:left="0" w:right="135"/>
+        <w:jc w:val="left"/>
+        <w:rPr>
+          <w:b w:val="0"/>
+          <w:i/>
+        </w:rPr>
+      </w:pPr>
+      <w:r>
+        <w:rPr>
+          <w:b w:val="0"/>
+          <w:i/>
+        </w:rPr>
+        <w:t xml:space="preserve">    </w:t>
+      </w:r>
+      <w:r>
+        <w:rPr>
+          <w:b w:val="0"/>
+          <w:i/>
+        </w:rPr>
+        <w:t>{</w:t>
+      </w:r>
+      <w:r>
+        <w:rPr>
+          <w:b w:val="0"/>
+          <w:i/>
+        </w:rPr>
+        <w:br/>
+        <w:t>        string tag = c.tag;</w:t>
+      </w:r>
+      <w:r>
+        <w:rPr>
+          <w:b w:val="0"/>
+          <w:i/>
+        </w:rPr>
+        <w:br/>
+      </w:r>
+      <w:r>
+        <w:rPr>
+          <w:b w:val="0"/>
+          <w:i/>
+        </w:rPr>
+        <w:br/>
+        <w:t>        if("Food" == tag)</w:t>
+      </w:r>
+    </w:p>
+    <w:p>
+      <w:pPr>
+        <w:pStyle w:val="aacode"/>
+        <w:ind w:left="0" w:right="135"/>
+        <w:jc w:val="left"/>
+        <w:rPr>
+          <w:b w:val="0"/>
+        </w:rPr>
+      </w:pPr>
+      <w:r>
+        <w:rPr>
+          <w:b w:val="0"/>
+          <w:i/>
+        </w:rPr>
+        <w:t xml:space="preserve">        </w:t>
+      </w:r>
+      <w:r>
+        <w:rPr>
+          <w:b w:val="0"/>
+          <w:i/>
+        </w:rPr>
+        <w:t>{</w:t>
+      </w:r>
+      <w:r>
+        <w:rPr>
+          <w:b w:val="0"/>
+          <w:i/>
+        </w:rPr>
+        <w:br/>
+        <w:t>            score++;</w:t>
+      </w:r>
+      <w:r>
+        <w:rPr>
+          <w:b w:val="0"/>
+          <w:i/>
+        </w:rPr>
+        <w:br/>
+        <w:t>            audio.Play();</w:t>
+      </w:r>
+      <w:r>
+        <w:rPr>
+          <w:b w:val="0"/>
+          <w:i/>
+        </w:rPr>
+        <w:br/>
+        <w:t>        }</w:t>
+      </w:r>
+      <w:r>
+        <w:rPr>
+          <w:b w:val="0"/>
+          <w:i/>
+        </w:rPr>
+        <w:br/>
+        <w:t>    }</w:t>
+      </w:r>
+      <w:r>
+        <w:rPr>
+          <w:b w:val="0"/>
+          <w:i/>
+        </w:rPr>
+        <w:br/>
+        <w:t>}</w:t>
+      </w:r>
+    </w:p>
+    <w:p>
+      <w:pPr>
+        <w:pStyle w:val="Heading2"/>
+      </w:pPr>
+      <w:r>
+        <w:lastRenderedPageBreak/>
+        <w:t>Create new GameGUI script class, and add it to the Main Camera</w:t>
+      </w:r>
+    </w:p>
+    <w:p>
+      <w:pPr>
+        <w:keepNext/>
+      </w:pPr>
+      <w:r>
+        <w:t>Create a new C# script named GameGUI:</w:t>
+      </w:r>
+    </w:p>
+    <w:p>
+      <w:pPr>
+        <w:pStyle w:val="ListParagraph"/>
+        <w:keepNext/>
+        <w:numPr>
+          <w:ilvl w:val="0"/>
+          <w:numId w:val="40"/>
+        </w:numPr>
+      </w:pPr>
+      <w:r>
+        <w:t xml:space="preserve">In the </w:t>
+      </w:r>
+      <w:r>
+        <w:rPr>
+          <w:b/>
+        </w:rPr>
+        <w:t>Project</w:t>
+      </w:r>
+      <w:r>
+        <w:t xml:space="preserve"> panel select the </w:t>
+      </w:r>
+      <w:r>
+        <w:rPr>
+          <w:b/>
+        </w:rPr>
+        <w:t>Scripts</w:t>
+      </w:r>
+      <w:r>
+        <w:t xml:space="preserve"> folder</w:t>
+      </w:r>
+    </w:p>
+    <w:p>
+      <w:pPr>
+        <w:pStyle w:val="ListParagraph"/>
+        <w:keepNext/>
+        <w:numPr>
+          <w:ilvl w:val="0"/>
+          <w:numId w:val="40"/>
+        </w:numPr>
+      </w:pPr>
+      <w:r>
+        <w:t xml:space="preserve">From the </w:t>
+      </w:r>
+      <w:r>
+        <w:rPr>
+          <w:b/>
+        </w:rPr>
+        <w:t>Project</w:t>
+      </w:r>
+      <w:r>
+        <w:t xml:space="preserve"> ‘Create’ menu choose ‘C# Script’ and rename this new script “GameGUI”</w:t>
+      </w:r>
+    </w:p>
+    <w:p>
+      <w:pPr>
+        <w:pStyle w:val="ListParagraph"/>
+        <w:keepNext/>
+        <w:numPr>
+          <w:ilvl w:val="0"/>
+          <w:numId w:val="40"/>
+        </w:numPr>
+      </w:pPr>
+      <w:r>
+        <w:t xml:space="preserve">Double click your new </w:t>
+      </w:r>
+      <w:r>
+        <w:rPr>
+          <w:b/>
+        </w:rPr>
+        <w:t>GameGUI</w:t>
+      </w:r>
+      <w:r>
+        <w:t xml:space="preserve"> script class file, and in MonoDevelop edit its code to be the following:</w:t>
+      </w:r>
+    </w:p>
+    <w:p>
+      <w:pPr>
+        <w:keepNext/>
         <w:pBdr>
           <w:top w:val="single" w:sz="4" w:space="1" w:color="auto"/>
           <w:left w:val="single" w:sz="4" w:space="4" w:color="auto"/>
@@ -3628,23 +4296,23 @@
         </w:pBdr>
         <w:rPr>
           <w:rFonts w:ascii="Courier New" w:hAnsi="Courier New" w:cs="Courier New"/>
-          <w:bCs/>
-          <w:i/>
-        </w:rPr>
-      </w:pPr>
-      <w:r>
-        <w:rPr>
-          <w:rFonts w:ascii="Courier New" w:hAnsi="Courier New" w:cs="Courier New"/>
-          <w:bCs/>
-          <w:i/>
+          <w:b/>
+          <w:bCs/>
+        </w:rPr>
+      </w:pPr>
+      <w:r>
+        <w:rPr>
+          <w:rFonts w:ascii="Courier New" w:hAnsi="Courier New" w:cs="Courier New"/>
+          <w:b/>
+          <w:bCs/>
         </w:rPr>
         <w:t>using UnityEngine;</w:t>
       </w:r>
       <w:r>
         <w:rPr>
           <w:rFonts w:ascii="Courier New" w:hAnsi="Courier New" w:cs="Courier New"/>
-          <w:bCs/>
-          <w:i/>
+          <w:b/>
+          <w:bCs/>
         </w:rPr>
         <w:br/>
         <w:t>using System.Collections;</w:t>
@@ -3652,353 +4320,19 @@
       <w:r>
         <w:rPr>
           <w:rFonts w:ascii="Courier New" w:hAnsi="Courier New" w:cs="Courier New"/>
-          <w:bCs/>
-          <w:i/>
-        </w:rPr>
-        <w:br/>
-      </w:r>
-      <w:r>
-        <w:rPr>
-          <w:rFonts w:ascii="Courier New" w:hAnsi="Courier New" w:cs="Courier New"/>
-          <w:bCs/>
-          <w:i/>
-        </w:rPr>
-        <w:br/>
-        <w:t>public class Player : MonoBehaviour {</w:t>
-      </w:r>
-      <w:r>
-        <w:rPr>
-          <w:rFonts w:ascii="Courier New" w:hAnsi="Courier New" w:cs="Courier New"/>
-          <w:bCs/>
-          <w:i/>
-        </w:rPr>
-        <w:br/>
-        <w:t>    private int score = 0;</w:t>
-      </w:r>
-      <w:r>
-        <w:rPr>
-          <w:rFonts w:ascii="Courier New" w:hAnsi="Courier New" w:cs="Courier New"/>
-          <w:bCs/>
-          <w:i/>
-        </w:rPr>
-        <w:br/>
-      </w:r>
-      <w:r>
-        <w:rPr>
-          <w:rFonts w:ascii="Courier New" w:hAnsi="Courier New" w:cs="Courier New"/>
-          <w:bCs/>
-          <w:i/>
-        </w:rPr>
-        <w:br/>
-      </w:r>
-      <w:r>
-        <w:rPr>
-          <w:rFonts w:ascii="Courier New" w:hAnsi="Courier New" w:cs="Courier New"/>
-          <w:b/>
-          <w:bCs/>
-        </w:rPr>
-        <w:t>    public int GetScore(){</w:t>
-      </w:r>
-      <w:r>
-        <w:rPr>
-          <w:rFonts w:ascii="Courier New" w:hAnsi="Courier New" w:cs="Courier New"/>
-          <w:b/>
-          <w:bCs/>
-        </w:rPr>
-        <w:br/>
-        <w:t>        return score;</w:t>
-      </w:r>
-      <w:r>
-        <w:rPr>
-          <w:rFonts w:ascii="Courier New" w:hAnsi="Courier New" w:cs="Courier New"/>
-          <w:b/>
-          <w:bCs/>
-        </w:rPr>
-        <w:br/>
-        <w:t>    }</w:t>
-      </w:r>
-      <w:r>
-        <w:rPr>
-          <w:rFonts w:ascii="Courier New" w:hAnsi="Courier New" w:cs="Courier New"/>
-          <w:b/>
-          <w:bCs/>
-        </w:rPr>
-        <w:br/>
-      </w:r>
-      <w:r>
-        <w:rPr>
-          <w:rFonts w:ascii="Courier New" w:hAnsi="Courier New" w:cs="Courier New"/>
-          <w:b/>
-          <w:bCs/>
-        </w:rPr>
-        <w:br/>
-      </w:r>
-      <w:r>
-        <w:rPr>
-          <w:rFonts w:ascii="Courier New" w:hAnsi="Courier New" w:cs="Courier New"/>
-          <w:bCs/>
-          <w:i/>
-        </w:rPr>
-        <w:t>    private float DEATH_Y = -5f;</w:t>
-      </w:r>
-      <w:r>
-        <w:rPr>
-          <w:rFonts w:ascii="Courier New" w:hAnsi="Courier New" w:cs="Courier New"/>
-          <w:bCs/>
-          <w:i/>
-        </w:rPr>
-        <w:br/>
-      </w:r>
-      <w:r>
-        <w:rPr>
-          <w:rFonts w:ascii="Courier New" w:hAnsi="Courier New" w:cs="Courier New"/>
-          <w:bCs/>
-          <w:i/>
-        </w:rPr>
-        <w:br/>
-        <w:t>    private void Update(){</w:t>
-      </w:r>
-      <w:r>
-        <w:rPr>
-          <w:rFonts w:ascii="Courier New" w:hAnsi="Courier New" w:cs="Courier New"/>
-          <w:bCs/>
-          <w:i/>
-        </w:rPr>
-        <w:br/>
-        <w:t>        float y = transform.position.y;</w:t>
-      </w:r>
-      <w:r>
-        <w:rPr>
-          <w:rFonts w:ascii="Courier New" w:hAnsi="Courier New" w:cs="Courier New"/>
-          <w:bCs/>
-          <w:i/>
-        </w:rPr>
-        <w:br/>
-      </w:r>
-      <w:r>
-        <w:rPr>
-          <w:rFonts w:ascii="Courier New" w:hAnsi="Courier New" w:cs="Courier New"/>
-          <w:bCs/>
-          <w:i/>
-        </w:rPr>
-        <w:br/>
-        <w:t>        if(y &lt; DEATH_Y){</w:t>
-      </w:r>
-      <w:r>
-        <w:rPr>
-          <w:rFonts w:ascii="Courier New" w:hAnsi="Courier New" w:cs="Courier New"/>
-          <w:bCs/>
-          <w:i/>
-        </w:rPr>
-        <w:br/>
-        <w:t>            Vector3 startPosition = new Vector3(0,5,0);</w:t>
-      </w:r>
-      <w:r>
-        <w:rPr>
-          <w:rFonts w:ascii="Courier New" w:hAnsi="Courier New" w:cs="Courier New"/>
-          <w:bCs/>
-          <w:i/>
-        </w:rPr>
-        <w:br/>
-        <w:t>            transform.position = startPosition;</w:t>
-      </w:r>
-      <w:r>
-        <w:rPr>
-          <w:rFonts w:ascii="Courier New" w:hAnsi="Courier New" w:cs="Courier New"/>
-          <w:bCs/>
-          <w:i/>
-        </w:rPr>
-        <w:br/>
-        <w:t>        }</w:t>
-      </w:r>
-      <w:r>
-        <w:rPr>
-          <w:rFonts w:ascii="Courier New" w:hAnsi="Courier New" w:cs="Courier New"/>
-          <w:bCs/>
-          <w:i/>
-        </w:rPr>
-        <w:br/>
-        <w:t>    }</w:t>
-      </w:r>
-      <w:r>
-        <w:rPr>
-          <w:rFonts w:ascii="Courier New" w:hAnsi="Courier New" w:cs="Courier New"/>
-          <w:bCs/>
-          <w:i/>
-        </w:rPr>
-        <w:br/>
-      </w:r>
-      <w:r>
-        <w:rPr>
-          <w:rFonts w:ascii="Courier New" w:hAnsi="Courier New" w:cs="Courier New"/>
-          <w:bCs/>
-          <w:i/>
-        </w:rPr>
-        <w:br/>
-        <w:t>    private void OnTriggerEnter2D(Collider2D c){</w:t>
-      </w:r>
-      <w:r>
-        <w:rPr>
-          <w:rFonts w:ascii="Courier New" w:hAnsi="Courier New" w:cs="Courier New"/>
-          <w:bCs/>
-          <w:i/>
-        </w:rPr>
-        <w:br/>
-        <w:t>        string tag = c.tag;</w:t>
-      </w:r>
-      <w:r>
-        <w:rPr>
-          <w:rFonts w:ascii="Courier New" w:hAnsi="Courier New" w:cs="Courier New"/>
-          <w:bCs/>
-          <w:i/>
-        </w:rPr>
-        <w:br/>
-      </w:r>
-      <w:r>
-        <w:rPr>
-          <w:rFonts w:ascii="Courier New" w:hAnsi="Courier New" w:cs="Courier New"/>
-          <w:bCs/>
-          <w:i/>
-        </w:rPr>
-        <w:br/>
-        <w:t>        if("Food" == tag){</w:t>
-      </w:r>
-      <w:r>
-        <w:rPr>
-          <w:rFonts w:ascii="Courier New" w:hAnsi="Courier New" w:cs="Courier New"/>
-          <w:bCs/>
-          <w:i/>
-        </w:rPr>
-        <w:br/>
-        <w:t>            score++;</w:t>
-      </w:r>
-      <w:r>
-        <w:rPr>
-          <w:rFonts w:ascii="Courier New" w:hAnsi="Courier New" w:cs="Courier New"/>
-          <w:bCs/>
-          <w:i/>
-        </w:rPr>
-        <w:br/>
-        <w:t>            audio.Play();</w:t>
-      </w:r>
-      <w:r>
-        <w:rPr>
-          <w:rFonts w:ascii="Courier New" w:hAnsi="Courier New" w:cs="Courier New"/>
-          <w:bCs/>
-          <w:i/>
-        </w:rPr>
-        <w:br/>
-        <w:t>        }</w:t>
-      </w:r>
-      <w:r>
-        <w:rPr>
-          <w:rFonts w:ascii="Courier New" w:hAnsi="Courier New" w:cs="Courier New"/>
-          <w:bCs/>
-          <w:i/>
-        </w:rPr>
-        <w:br/>
-        <w:t>    }</w:t>
-      </w:r>
-      <w:r>
-        <w:rPr>
-          <w:rFonts w:ascii="Courier New" w:hAnsi="Courier New" w:cs="Courier New"/>
-          <w:bCs/>
-          <w:i/>
-        </w:rPr>
-        <w:br/>
-        <w:t>}</w:t>
-      </w:r>
-    </w:p>
-    <w:p>
-      <w:pPr>
-        <w:pStyle w:val="Heading2"/>
-      </w:pPr>
-      <w:r>
-        <w:lastRenderedPageBreak/>
-        <w:t>Create new GameGUI script class, and add it to the Main Camera</w:t>
-      </w:r>
-    </w:p>
-    <w:p>
-      <w:pPr>
-        <w:keepNext/>
-      </w:pPr>
-      <w:r>
-        <w:t>Create a new C# script named GameGUI:</w:t>
-      </w:r>
-    </w:p>
-    <w:p>
-      <w:pPr>
-        <w:pStyle w:val="ListParagraph"/>
-        <w:keepNext/>
-        <w:numPr>
-          <w:ilvl w:val="0"/>
-          <w:numId w:val="40"/>
-        </w:numPr>
-      </w:pPr>
-      <w:r>
-        <w:t xml:space="preserve">In the </w:t>
-      </w:r>
-      <w:r>
-        <w:rPr>
-          <w:b/>
-        </w:rPr>
-        <w:t>Project</w:t>
-      </w:r>
-      <w:r>
-        <w:t xml:space="preserve"> panel select the </w:t>
-      </w:r>
-      <w:r>
-        <w:rPr>
-          <w:b/>
-        </w:rPr>
-        <w:t>Scripts</w:t>
-      </w:r>
-      <w:r>
-        <w:t xml:space="preserve"> folder</w:t>
-      </w:r>
-    </w:p>
-    <w:p>
-      <w:pPr>
-        <w:pStyle w:val="ListParagraph"/>
-        <w:keepNext/>
-        <w:numPr>
-          <w:ilvl w:val="0"/>
-          <w:numId w:val="40"/>
-        </w:numPr>
-      </w:pPr>
-      <w:r>
-        <w:t xml:space="preserve">From the </w:t>
-      </w:r>
-      <w:r>
-        <w:rPr>
-          <w:b/>
-        </w:rPr>
-        <w:t>Project</w:t>
-      </w:r>
-      <w:r>
-        <w:t xml:space="preserve"> ‘Create’ menu choose ‘C# Script’ and rename this new script “GameGUI”</w:t>
-      </w:r>
-    </w:p>
-    <w:p>
-      <w:pPr>
-        <w:pStyle w:val="ListParagraph"/>
-        <w:keepNext/>
-        <w:numPr>
-          <w:ilvl w:val="0"/>
-          <w:numId w:val="40"/>
-        </w:numPr>
-      </w:pPr>
-      <w:r>
-        <w:t xml:space="preserve">Double click your new </w:t>
-      </w:r>
-      <w:r>
-        <w:rPr>
-          <w:b/>
-        </w:rPr>
-        <w:t>GameGUI</w:t>
-      </w:r>
-      <w:r>
-        <w:t xml:space="preserve"> script class file, and in MonoDevelop edit its code to be the following:</w:t>
+          <w:b/>
+          <w:bCs/>
+        </w:rPr>
+        <w:br/>
+      </w:r>
+      <w:r>
+        <w:rPr>
+          <w:rFonts w:ascii="Courier New" w:hAnsi="Courier New" w:cs="Courier New"/>
+          <w:b/>
+          <w:bCs/>
+        </w:rPr>
+        <w:br/>
+        <w:t>public class GameGUI : MonoBehaviour </w:t>
       </w:r>
     </w:p>
     <w:p>
@@ -4022,33 +4356,7 @@
           <w:b/>
           <w:bCs/>
         </w:rPr>
-        <w:t>using UnityEngine;</w:t>
-      </w:r>
-      <w:r>
-        <w:rPr>
-          <w:rFonts w:ascii="Courier New" w:hAnsi="Courier New" w:cs="Courier New"/>
-          <w:b/>
-          <w:bCs/>
-        </w:rPr>
-        <w:br/>
-        <w:t>using System.Collections;</w:t>
-      </w:r>
-      <w:r>
-        <w:rPr>
-          <w:rFonts w:ascii="Courier New" w:hAnsi="Courier New" w:cs="Courier New"/>
-          <w:b/>
-          <w:bCs/>
-        </w:rPr>
-        <w:br/>
-      </w:r>
-      <w:r>
-        <w:rPr>
-          <w:rFonts w:ascii="Courier New" w:hAnsi="Courier New" w:cs="Courier New"/>
-          <w:b/>
-          <w:bCs/>
-        </w:rPr>
-        <w:br/>
-        <w:t>public class GameGUI : MonoBehaviour {</w:t>
+        <w:t>{</w:t>
       </w:r>
       <w:r>
         <w:rPr>
@@ -4074,7 +4382,39 @@
           <w:bCs/>
         </w:rPr>
         <w:br/>
-        <w:t>    private void OnGUI(){</w:t>
+        <w:t>    private void OnGUI()</w:t>
+      </w:r>
+    </w:p>
+    <w:p>
+      <w:pPr>
+        <w:keepNext/>
+        <w:pBdr>
+          <w:top w:val="single" w:sz="4" w:space="1" w:color="auto"/>
+          <w:left w:val="single" w:sz="4" w:space="4" w:color="auto"/>
+          <w:bottom w:val="single" w:sz="4" w:space="1" w:color="auto"/>
+          <w:right w:val="single" w:sz="4" w:space="4" w:color="auto"/>
+        </w:pBdr>
+        <w:rPr>
+          <w:rFonts w:ascii="Courier New" w:hAnsi="Courier New" w:cs="Courier New"/>
+          <w:b/>
+          <w:bCs/>
+        </w:rPr>
+      </w:pPr>
+      <w:r>
+        <w:rPr>
+          <w:rFonts w:ascii="Courier New" w:hAnsi="Courier New" w:cs="Courier New"/>
+          <w:b/>
+          <w:bCs/>
+        </w:rPr>
+        <w:t xml:space="preserve">    </w:t>
+      </w:r>
+      <w:r>
+        <w:rPr>
+          <w:rFonts w:ascii="Courier New" w:hAnsi="Courier New" w:cs="Courier New"/>
+          <w:b/>
+          <w:bCs/>
+        </w:rPr>
+        <w:t>{</w:t>
       </w:r>
       <w:r>
         <w:rPr>
@@ -4653,16 +4993,16 @@
         </w:pBdr>
         <w:rPr>
           <w:rFonts w:ascii="Courier New" w:hAnsi="Courier New" w:cs="Courier New"/>
-          <w:b/>
-          <w:bCs/>
-        </w:rPr>
-      </w:pPr>
-      <w:r>
-        <w:rPr>
-          <w:rFonts w:ascii="Courier New" w:hAnsi="Courier New" w:cs="Courier New"/>
           <w:bCs/>
           <w:i/>
         </w:rPr>
+      </w:pPr>
+      <w:r>
+        <w:rPr>
+          <w:rFonts w:ascii="Courier New" w:hAnsi="Courier New" w:cs="Courier New"/>
+          <w:bCs/>
+          <w:i/>
+        </w:rPr>
         <w:t>using UnityEngine;</w:t>
       </w:r>
       <w:r>
@@ -4689,247 +5029,12 @@
           <w:i/>
         </w:rPr>
         <w:br/>
-        <w:t>public class Player : MonoBehaviour {</w:t>
-      </w:r>
-      <w:r>
-        <w:rPr>
-          <w:rFonts w:ascii="Courier New" w:hAnsi="Courier New" w:cs="Courier New"/>
-          <w:bCs/>
-          <w:i/>
-        </w:rPr>
-        <w:br/>
-        <w:t>    private int score = 0;</w:t>
-      </w:r>
-      <w:r>
-        <w:rPr>
-          <w:rFonts w:ascii="Courier New" w:hAnsi="Courier New" w:cs="Courier New"/>
-          <w:bCs/>
-          <w:i/>
-        </w:rPr>
-        <w:br/>
-      </w:r>
-      <w:r>
-        <w:rPr>
-          <w:rFonts w:ascii="Courier New" w:hAnsi="Courier New" w:cs="Courier New"/>
-          <w:b/>
-          <w:bCs/>
-        </w:rPr>
-        <w:t>    private int lives = 3;</w:t>
-      </w:r>
-      <w:r>
-        <w:rPr>
-          <w:rFonts w:ascii="Courier New" w:hAnsi="Courier New" w:cs="Courier New"/>
-          <w:b/>
-          <w:bCs/>
-        </w:rPr>
-        <w:br/>
-        <w:t>    </w:t>
-      </w:r>
-      <w:r>
-        <w:rPr>
-          <w:rFonts w:ascii="Courier New" w:hAnsi="Courier New" w:cs="Courier New"/>
-          <w:b/>
-          <w:bCs/>
-        </w:rPr>
-        <w:br/>
-      </w:r>
-      <w:r>
-        <w:rPr>
-          <w:rFonts w:ascii="Courier New" w:hAnsi="Courier New" w:cs="Courier New"/>
-          <w:bCs/>
-          <w:i/>
-        </w:rPr>
-        <w:t>    public int GetScore(){</w:t>
-      </w:r>
-      <w:r>
-        <w:rPr>
-          <w:rFonts w:ascii="Courier New" w:hAnsi="Courier New" w:cs="Courier New"/>
-          <w:bCs/>
-          <w:i/>
-        </w:rPr>
-        <w:br/>
-        <w:t>        return score;</w:t>
-      </w:r>
-      <w:r>
-        <w:rPr>
-          <w:rFonts w:ascii="Courier New" w:hAnsi="Courier New" w:cs="Courier New"/>
-          <w:bCs/>
-          <w:i/>
-        </w:rPr>
-        <w:br/>
-        <w:t>    }</w:t>
-      </w:r>
-      <w:r>
-        <w:rPr>
-          <w:rFonts w:ascii="Courier New" w:hAnsi="Courier New" w:cs="Courier New"/>
-          <w:bCs/>
-          <w:i/>
-        </w:rPr>
-        <w:br/>
-      </w:r>
-      <w:r>
-        <w:rPr>
-          <w:rFonts w:ascii="Courier New" w:hAnsi="Courier New" w:cs="Courier New"/>
-          <w:b/>
-          <w:bCs/>
-        </w:rPr>
-        <w:t>    </w:t>
-      </w:r>
-      <w:r>
-        <w:rPr>
-          <w:rFonts w:ascii="Courier New" w:hAnsi="Courier New" w:cs="Courier New"/>
-          <w:b/>
-          <w:bCs/>
-        </w:rPr>
-        <w:br/>
-        <w:t>    public int GetLives(){</w:t>
-      </w:r>
-      <w:r>
-        <w:rPr>
-          <w:rFonts w:ascii="Courier New" w:hAnsi="Courier New" w:cs="Courier New"/>
-          <w:b/>
-          <w:bCs/>
-        </w:rPr>
-        <w:br/>
-        <w:t>        return lives;</w:t>
-      </w:r>
-      <w:r>
-        <w:rPr>
-          <w:rFonts w:ascii="Courier New" w:hAnsi="Courier New" w:cs="Courier New"/>
-          <w:b/>
-          <w:bCs/>
-        </w:rPr>
-        <w:br/>
-        <w:t>    }</w:t>
-      </w:r>
-    </w:p>
-    <w:p>
-      <w:pPr>
-        <w:pStyle w:val="Heading2"/>
-      </w:pPr>
-      <w:r>
-        <w:t>Edit our GameGUI to display the lives property to the user</w:t>
-      </w:r>
-    </w:p>
-    <w:p>
-      <w:pPr>
-        <w:keepNext/>
-      </w:pPr>
-      <w:r>
-        <w:t>Add code to our GameGUI script class to display the player’s lives integer on screen:</w:t>
-      </w:r>
-    </w:p>
-    <w:p>
-      <w:pPr>
-        <w:keepNext/>
-      </w:pPr>
-      <w:r>
-        <w:t>Add a ‘lives’ integer property to script class Player, and a corresponding public ‘getter’:</w:t>
-      </w:r>
-    </w:p>
-    <w:p>
-      <w:pPr>
-        <w:pStyle w:val="ListParagraph"/>
-        <w:keepNext/>
-        <w:numPr>
-          <w:ilvl w:val="0"/>
-          <w:numId w:val="40"/>
-        </w:numPr>
-      </w:pPr>
-      <w:r>
-        <w:t xml:space="preserve">In the </w:t>
-      </w:r>
-      <w:r>
-        <w:rPr>
-          <w:b/>
-        </w:rPr>
-        <w:t>Project</w:t>
-      </w:r>
-      <w:r>
-        <w:t xml:space="preserve"> panel select the </w:t>
-      </w:r>
-      <w:r>
-        <w:rPr>
-          <w:b/>
-        </w:rPr>
-        <w:t>Scripts</w:t>
-      </w:r>
-      <w:r>
-        <w:t xml:space="preserve"> folder</w:t>
-      </w:r>
-    </w:p>
-    <w:p>
-      <w:pPr>
-        <w:pStyle w:val="ListParagraph"/>
-        <w:keepNext/>
-        <w:numPr>
-          <w:ilvl w:val="0"/>
-          <w:numId w:val="40"/>
-        </w:numPr>
-      </w:pPr>
-      <w:r>
-        <w:t xml:space="preserve">Double click the </w:t>
-      </w:r>
-      <w:r>
-        <w:rPr>
-          <w:b/>
-        </w:rPr>
-        <w:t>Player</w:t>
-      </w:r>
-      <w:r>
-        <w:t xml:space="preserve"> script class file to load it into the </w:t>
-      </w:r>
-      <w:r>
-        <w:rPr>
-          <w:b/>
-        </w:rPr>
-        <w:t>Monodevelop</w:t>
-      </w:r>
-      <w:r>
-        <w:t xml:space="preserve"> editor</w:t>
-      </w:r>
-    </w:p>
-    <w:p>
-      <w:pPr>
-        <w:pStyle w:val="ListParagraph"/>
-        <w:keepNext/>
-        <w:numPr>
-          <w:ilvl w:val="0"/>
-          <w:numId w:val="40"/>
-        </w:numPr>
-      </w:pPr>
-      <w:r>
-        <w:t>Edit the code as follows:</w:t>
-      </w:r>
-    </w:p>
-    <w:p>
-      <w:pPr>
-        <w:pStyle w:val="ListParagraph"/>
-        <w:keepNext/>
-        <w:numPr>
-          <w:ilvl w:val="1"/>
-          <w:numId w:val="40"/>
-        </w:numPr>
-      </w:pPr>
-      <w:r>
-        <w:t>We will move the Score display code into new method DisplayScore()</w:t>
-      </w:r>
-    </w:p>
-    <w:p>
-      <w:pPr>
-        <w:pStyle w:val="ListParagraph"/>
-        <w:keepNext/>
-        <w:numPr>
-          <w:ilvl w:val="1"/>
-          <w:numId w:val="40"/>
-        </w:numPr>
-      </w:pPr>
-      <w:r>
-        <w:t>We will create a new Lives display code method DisplayLives()</w:t>
-      </w:r>
-    </w:p>
-    <w:p>
-      <w:pPr>
+        <w:t>public class Player : MonoBehaviour </w:t>
+      </w:r>
+    </w:p>
+    <w:p>
+      <w:pPr>
+        <w:keepNext/>
         <w:pBdr>
           <w:top w:val="single" w:sz="4" w:space="1" w:color="auto"/>
           <w:left w:val="single" w:sz="4" w:space="4" w:color="auto"/>
@@ -4938,16 +5043,340 @@
         </w:pBdr>
         <w:rPr>
           <w:rFonts w:ascii="Courier New" w:hAnsi="Courier New" w:cs="Courier New"/>
-          <w:b/>
-          <w:bCs/>
-        </w:rPr>
-      </w:pPr>
-      <w:r>
-        <w:rPr>
-          <w:rFonts w:ascii="Courier New" w:hAnsi="Courier New" w:cs="Courier New"/>
           <w:bCs/>
           <w:i/>
         </w:rPr>
+      </w:pPr>
+      <w:r>
+        <w:rPr>
+          <w:rFonts w:ascii="Courier New" w:hAnsi="Courier New" w:cs="Courier New"/>
+          <w:bCs/>
+          <w:i/>
+        </w:rPr>
+        <w:t>{</w:t>
+      </w:r>
+      <w:r>
+        <w:rPr>
+          <w:rFonts w:ascii="Courier New" w:hAnsi="Courier New" w:cs="Courier New"/>
+          <w:bCs/>
+          <w:i/>
+        </w:rPr>
+        <w:br/>
+        <w:t>    private int score = 0;</w:t>
+      </w:r>
+      <w:r>
+        <w:rPr>
+          <w:rFonts w:ascii="Courier New" w:hAnsi="Courier New" w:cs="Courier New"/>
+          <w:bCs/>
+          <w:i/>
+        </w:rPr>
+        <w:br/>
+      </w:r>
+      <w:r>
+        <w:rPr>
+          <w:rFonts w:ascii="Courier New" w:hAnsi="Courier New" w:cs="Courier New"/>
+          <w:b/>
+          <w:bCs/>
+        </w:rPr>
+        <w:t>    private int lives = 3;</w:t>
+      </w:r>
+      <w:r>
+        <w:rPr>
+          <w:rFonts w:ascii="Courier New" w:hAnsi="Courier New" w:cs="Courier New"/>
+          <w:b/>
+          <w:bCs/>
+        </w:rPr>
+        <w:br/>
+        <w:t>    </w:t>
+      </w:r>
+      <w:r>
+        <w:rPr>
+          <w:rFonts w:ascii="Courier New" w:hAnsi="Courier New" w:cs="Courier New"/>
+          <w:b/>
+          <w:bCs/>
+        </w:rPr>
+        <w:br/>
+      </w:r>
+      <w:r>
+        <w:rPr>
+          <w:rFonts w:ascii="Courier New" w:hAnsi="Courier New" w:cs="Courier New"/>
+          <w:bCs/>
+          <w:i/>
+        </w:rPr>
+        <w:t>    public int GetScore()</w:t>
+      </w:r>
+    </w:p>
+    <w:p>
+      <w:pPr>
+        <w:keepNext/>
+        <w:pBdr>
+          <w:top w:val="single" w:sz="4" w:space="1" w:color="auto"/>
+          <w:left w:val="single" w:sz="4" w:space="4" w:color="auto"/>
+          <w:bottom w:val="single" w:sz="4" w:space="1" w:color="auto"/>
+          <w:right w:val="single" w:sz="4" w:space="4" w:color="auto"/>
+        </w:pBdr>
+        <w:rPr>
+          <w:rFonts w:ascii="Courier New" w:hAnsi="Courier New" w:cs="Courier New"/>
+          <w:b/>
+          <w:bCs/>
+        </w:rPr>
+      </w:pPr>
+      <w:r>
+        <w:rPr>
+          <w:rFonts w:ascii="Courier New" w:hAnsi="Courier New" w:cs="Courier New"/>
+          <w:bCs/>
+          <w:i/>
+        </w:rPr>
+        <w:t xml:space="preserve">    </w:t>
+      </w:r>
+      <w:r>
+        <w:rPr>
+          <w:rFonts w:ascii="Courier New" w:hAnsi="Courier New" w:cs="Courier New"/>
+          <w:bCs/>
+          <w:i/>
+        </w:rPr>
+        <w:t>{</w:t>
+      </w:r>
+      <w:r>
+        <w:rPr>
+          <w:rFonts w:ascii="Courier New" w:hAnsi="Courier New" w:cs="Courier New"/>
+          <w:bCs/>
+          <w:i/>
+        </w:rPr>
+        <w:br/>
+        <w:t>        return score;</w:t>
+      </w:r>
+      <w:r>
+        <w:rPr>
+          <w:rFonts w:ascii="Courier New" w:hAnsi="Courier New" w:cs="Courier New"/>
+          <w:bCs/>
+          <w:i/>
+        </w:rPr>
+        <w:br/>
+        <w:t>    }</w:t>
+      </w:r>
+      <w:r>
+        <w:rPr>
+          <w:rFonts w:ascii="Courier New" w:hAnsi="Courier New" w:cs="Courier New"/>
+          <w:bCs/>
+          <w:i/>
+        </w:rPr>
+        <w:br/>
+      </w:r>
+      <w:r>
+        <w:rPr>
+          <w:rFonts w:ascii="Courier New" w:hAnsi="Courier New" w:cs="Courier New"/>
+          <w:b/>
+          <w:bCs/>
+        </w:rPr>
+        <w:t>    </w:t>
+      </w:r>
+      <w:r>
+        <w:rPr>
+          <w:rFonts w:ascii="Courier New" w:hAnsi="Courier New" w:cs="Courier New"/>
+          <w:b/>
+          <w:bCs/>
+        </w:rPr>
+        <w:br/>
+        <w:t>    public int GetLives()</w:t>
+      </w:r>
+    </w:p>
+    <w:p>
+      <w:pPr>
+        <w:keepNext/>
+        <w:pBdr>
+          <w:top w:val="single" w:sz="4" w:space="1" w:color="auto"/>
+          <w:left w:val="single" w:sz="4" w:space="4" w:color="auto"/>
+          <w:bottom w:val="single" w:sz="4" w:space="1" w:color="auto"/>
+          <w:right w:val="single" w:sz="4" w:space="4" w:color="auto"/>
+        </w:pBdr>
+        <w:rPr>
+          <w:rFonts w:ascii="Courier New" w:hAnsi="Courier New" w:cs="Courier New"/>
+          <w:b/>
+          <w:bCs/>
+        </w:rPr>
+      </w:pPr>
+      <w:r>
+        <w:rPr>
+          <w:rFonts w:ascii="Courier New" w:hAnsi="Courier New" w:cs="Courier New"/>
+          <w:b/>
+          <w:bCs/>
+        </w:rPr>
+        <w:t xml:space="preserve">    </w:t>
+      </w:r>
+      <w:r>
+        <w:rPr>
+          <w:rFonts w:ascii="Courier New" w:hAnsi="Courier New" w:cs="Courier New"/>
+          <w:b/>
+          <w:bCs/>
+        </w:rPr>
+        <w:t>{</w:t>
+      </w:r>
+      <w:r>
+        <w:rPr>
+          <w:rFonts w:ascii="Courier New" w:hAnsi="Courier New" w:cs="Courier New"/>
+          <w:b/>
+          <w:bCs/>
+        </w:rPr>
+        <w:br/>
+        <w:t>        return lives;</w:t>
+      </w:r>
+      <w:r>
+        <w:rPr>
+          <w:rFonts w:ascii="Courier New" w:hAnsi="Courier New" w:cs="Courier New"/>
+          <w:b/>
+          <w:bCs/>
+        </w:rPr>
+        <w:br/>
+        <w:t>    }</w:t>
+      </w:r>
+    </w:p>
+    <w:p>
+      <w:pPr>
+        <w:pStyle w:val="Heading2"/>
+      </w:pPr>
+      <w:r>
+        <w:t>Edit our GameGUI to display the lives property to the user</w:t>
+      </w:r>
+    </w:p>
+    <w:p>
+      <w:pPr>
+        <w:keepNext/>
+      </w:pPr>
+      <w:r>
+        <w:t>Add code to our GameGUI script class to display the player’s lives integer on screen:</w:t>
+      </w:r>
+    </w:p>
+    <w:p>
+      <w:pPr>
+        <w:keepNext/>
+      </w:pPr>
+      <w:r>
+        <w:t>Add a ‘lives’ integer property to script class Player, and a corresponding public ‘getter’:</w:t>
+      </w:r>
+    </w:p>
+    <w:p>
+      <w:pPr>
+        <w:pStyle w:val="ListParagraph"/>
+        <w:keepNext/>
+        <w:numPr>
+          <w:ilvl w:val="0"/>
+          <w:numId w:val="40"/>
+        </w:numPr>
+      </w:pPr>
+      <w:r>
+        <w:t xml:space="preserve">In the </w:t>
+      </w:r>
+      <w:r>
+        <w:rPr>
+          <w:b/>
+        </w:rPr>
+        <w:t>Project</w:t>
+      </w:r>
+      <w:r>
+        <w:t xml:space="preserve"> panel select the </w:t>
+      </w:r>
+      <w:r>
+        <w:rPr>
+          <w:b/>
+        </w:rPr>
+        <w:t>Scripts</w:t>
+      </w:r>
+      <w:r>
+        <w:t xml:space="preserve"> folder</w:t>
+      </w:r>
+    </w:p>
+    <w:p>
+      <w:pPr>
+        <w:pStyle w:val="ListParagraph"/>
+        <w:keepNext/>
+        <w:numPr>
+          <w:ilvl w:val="0"/>
+          <w:numId w:val="40"/>
+        </w:numPr>
+      </w:pPr>
+      <w:r>
+        <w:t xml:space="preserve">Double click the </w:t>
+      </w:r>
+      <w:r>
+        <w:rPr>
+          <w:b/>
+        </w:rPr>
+        <w:t>GameGUI</w:t>
+      </w:r>
+      <w:r>
+        <w:t xml:space="preserve"> script class file to load it into the </w:t>
+      </w:r>
+      <w:r>
+        <w:rPr>
+          <w:b/>
+        </w:rPr>
+        <w:t>Monodevelop</w:t>
+      </w:r>
+      <w:r>
+        <w:t xml:space="preserve"> editor</w:t>
+      </w:r>
+    </w:p>
+    <w:p>
+      <w:pPr>
+        <w:pStyle w:val="ListParagraph"/>
+        <w:keepNext/>
+        <w:numPr>
+          <w:ilvl w:val="0"/>
+          <w:numId w:val="40"/>
+        </w:numPr>
+      </w:pPr>
+      <w:r>
+        <w:t>Edit the code as follows:</w:t>
+      </w:r>
+    </w:p>
+    <w:p>
+      <w:pPr>
+        <w:pStyle w:val="ListParagraph"/>
+        <w:keepNext/>
+        <w:numPr>
+          <w:ilvl w:val="1"/>
+          <w:numId w:val="40"/>
+        </w:numPr>
+      </w:pPr>
+      <w:r>
+        <w:t>We will move the Score display code into new method DisplayScore()</w:t>
+      </w:r>
+    </w:p>
+    <w:p>
+      <w:pPr>
+        <w:pStyle w:val="ListParagraph"/>
+        <w:keepNext/>
+        <w:numPr>
+          <w:ilvl w:val="1"/>
+          <w:numId w:val="40"/>
+        </w:numPr>
+      </w:pPr>
+      <w:r>
+        <w:t>We will create a new Lives display code method DisplayLives()</w:t>
+      </w:r>
+    </w:p>
+    <w:p>
+      <w:pPr>
+        <w:pBdr>
+          <w:top w:val="single" w:sz="4" w:space="1" w:color="auto"/>
+          <w:left w:val="single" w:sz="4" w:space="4" w:color="auto"/>
+          <w:bottom w:val="single" w:sz="4" w:space="1" w:color="auto"/>
+          <w:right w:val="single" w:sz="4" w:space="4" w:color="auto"/>
+        </w:pBdr>
+        <w:jc w:val="left"/>
+        <w:rPr>
+          <w:rFonts w:ascii="Courier New" w:hAnsi="Courier New" w:cs="Courier New"/>
+          <w:b/>
+          <w:bCs/>
+        </w:rPr>
+      </w:pPr>
+      <w:r>
+        <w:rPr>
+          <w:rFonts w:ascii="Courier New" w:hAnsi="Courier New" w:cs="Courier New"/>
+          <w:bCs/>
+          <w:i/>
+        </w:rPr>
         <w:t>using UnityEngine;</w:t>
       </w:r>
       <w:r>
@@ -5124,7 +5553,31 @@
           <w:bCs/>
         </w:rPr>
         <w:br/>
-        <w:t>        string livesMessage = "Score = " + playerLives;</w:t>
+        <w:t>        string livesMessage = "</w:t>
+      </w:r>
+      <w:r>
+        <w:rPr>
+          <w:rFonts w:ascii="Courier New" w:hAnsi="Courier New" w:cs="Courier New"/>
+          <w:b/>
+          <w:bCs/>
+        </w:rPr>
+        <w:t>Lives</w:t>
+      </w:r>
+      <w:r>
+        <w:rPr>
+          <w:rFonts w:ascii="Courier New" w:hAnsi="Courier New" w:cs="Courier New"/>
+          <w:b/>
+          <w:bCs/>
+        </w:rPr>
+        <w:t xml:space="preserve"> </w:t>
+      </w:r>
+      <w:r>
+        <w:rPr>
+          <w:rFonts w:ascii="Courier New" w:hAnsi="Courier New" w:cs="Courier New"/>
+          <w:b/>
+          <w:bCs/>
+        </w:rPr>
+        <w:t>= " + playerLives;</w:t>
       </w:r>
       <w:r>
         <w:rPr>
@@ -5609,11 +6062,6 @@
         <w:t xml:space="preserve">Edit the </w:t>
       </w:r>
       <w:r>
-        <w:rPr>
-          <w:rFonts w:ascii="Courier New" w:hAnsi="Courier New" w:cs="Courier New"/>
-          <w:b/>
-          <w:bCs/>
-        </w:rPr>
         <w:t>code as follows:</w:t>
       </w:r>
     </w:p>
@@ -5675,14 +6123,38 @@
           <w:i/>
         </w:rPr>
         <w:br/>
-        <w:t>public class Player : MonoBehaviour {</w:t>
-      </w:r>
-      <w:r>
+        <w:t>public class Player : MonoBehaviour </w:t>
+      </w:r>
+    </w:p>
+    <w:p>
+      <w:pPr>
+        <w:keepNext/>
+        <w:pBdr>
+          <w:top w:val="single" w:sz="4" w:space="1" w:color="auto"/>
+          <w:left w:val="single" w:sz="4" w:space="4" w:color="auto"/>
+          <w:bottom w:val="single" w:sz="4" w:space="1" w:color="auto"/>
+          <w:right w:val="single" w:sz="4" w:space="4" w:color="auto"/>
+        </w:pBdr>
         <w:rPr>
           <w:rFonts w:ascii="Courier New" w:hAnsi="Courier New" w:cs="Courier New"/>
           <w:bCs/>
           <w:i/>
         </w:rPr>
+      </w:pPr>
+      <w:r>
+        <w:rPr>
+          <w:rFonts w:ascii="Courier New" w:hAnsi="Courier New" w:cs="Courier New"/>
+          <w:bCs/>
+          <w:i/>
+        </w:rPr>
+        <w:t>{</w:t>
+      </w:r>
+      <w:r>
+        <w:rPr>
+          <w:rFonts w:ascii="Courier New" w:hAnsi="Courier New" w:cs="Courier New"/>
+          <w:bCs/>
+          <w:i/>
+        </w:rPr>
         <w:br/>
         <w:t>    private int score = 0;</w:t>
       </w:r>
@@ -5711,14 +6183,46 @@
           <w:i/>
         </w:rPr>
         <w:br/>
-        <w:t>    public int GetScore(){</w:t>
-      </w:r>
-      <w:r>
+        <w:t>    public int GetScore()</w:t>
+      </w:r>
+    </w:p>
+    <w:p>
+      <w:pPr>
+        <w:keepNext/>
+        <w:pBdr>
+          <w:top w:val="single" w:sz="4" w:space="1" w:color="auto"/>
+          <w:left w:val="single" w:sz="4" w:space="4" w:color="auto"/>
+          <w:bottom w:val="single" w:sz="4" w:space="1" w:color="auto"/>
+          <w:right w:val="single" w:sz="4" w:space="4" w:color="auto"/>
+        </w:pBdr>
         <w:rPr>
           <w:rFonts w:ascii="Courier New" w:hAnsi="Courier New" w:cs="Courier New"/>
           <w:bCs/>
           <w:i/>
         </w:rPr>
+      </w:pPr>
+      <w:r>
+        <w:rPr>
+          <w:rFonts w:ascii="Courier New" w:hAnsi="Courier New" w:cs="Courier New"/>
+          <w:bCs/>
+          <w:i/>
+        </w:rPr>
+        <w:t xml:space="preserve">    </w:t>
+      </w:r>
+      <w:r>
+        <w:rPr>
+          <w:rFonts w:ascii="Courier New" w:hAnsi="Courier New" w:cs="Courier New"/>
+          <w:bCs/>
+          <w:i/>
+        </w:rPr>
+        <w:t>{</w:t>
+      </w:r>
+      <w:r>
+        <w:rPr>
+          <w:rFonts w:ascii="Courier New" w:hAnsi="Courier New" w:cs="Courier New"/>
+          <w:bCs/>
+          <w:i/>
+        </w:rPr>
         <w:br/>
         <w:t>        return score;</w:t>
       </w:r>
@@ -5747,14 +6251,46 @@
           <w:i/>
         </w:rPr>
         <w:br/>
-        <w:t>    public int GetLives(){</w:t>
-      </w:r>
-      <w:r>
+        <w:t>    public int GetLives()</w:t>
+      </w:r>
+    </w:p>
+    <w:p>
+      <w:pPr>
+        <w:keepNext/>
+        <w:pBdr>
+          <w:top w:val="single" w:sz="4" w:space="1" w:color="auto"/>
+          <w:left w:val="single" w:sz="4" w:space="4" w:color="auto"/>
+          <w:bottom w:val="single" w:sz="4" w:space="1" w:color="auto"/>
+          <w:right w:val="single" w:sz="4" w:space="4" w:color="auto"/>
+        </w:pBdr>
         <w:rPr>
           <w:rFonts w:ascii="Courier New" w:hAnsi="Courier New" w:cs="Courier New"/>
           <w:bCs/>
           <w:i/>
         </w:rPr>
+      </w:pPr>
+      <w:r>
+        <w:rPr>
+          <w:rFonts w:ascii="Courier New" w:hAnsi="Courier New" w:cs="Courier New"/>
+          <w:bCs/>
+          <w:i/>
+        </w:rPr>
+        <w:t xml:space="preserve">    </w:t>
+      </w:r>
+      <w:r>
+        <w:rPr>
+          <w:rFonts w:ascii="Courier New" w:hAnsi="Courier New" w:cs="Courier New"/>
+          <w:bCs/>
+          <w:i/>
+        </w:rPr>
+        <w:t>{</w:t>
+      </w:r>
+      <w:r>
+        <w:rPr>
+          <w:rFonts w:ascii="Courier New" w:hAnsi="Courier New" w:cs="Courier New"/>
+          <w:bCs/>
+          <w:i/>
+        </w:rPr>
         <w:br/>
         <w:t>        return lives;</w:t>
       </w:r>
@@ -5767,30 +6303,45 @@
         <w:br/>
         <w:t>    }</w:t>
       </w:r>
-      <w:r>
+    </w:p>
+    <w:p>
+      <w:pPr>
+        <w:keepNext/>
+        <w:pBdr>
+          <w:top w:val="single" w:sz="4" w:space="1" w:color="auto"/>
+          <w:left w:val="single" w:sz="4" w:space="4" w:color="auto"/>
+          <w:bottom w:val="single" w:sz="4" w:space="1" w:color="auto"/>
+          <w:right w:val="single" w:sz="4" w:space="4" w:color="auto"/>
+        </w:pBdr>
         <w:rPr>
           <w:rFonts w:ascii="Courier New" w:hAnsi="Courier New" w:cs="Courier New"/>
           <w:bCs/>
           <w:i/>
         </w:rPr>
-        <w:br/>
-      </w:r>
-      <w:r>
+      </w:pPr>
+    </w:p>
+    <w:p>
+      <w:pPr>
+        <w:keepNext/>
+        <w:pBdr>
+          <w:top w:val="single" w:sz="4" w:space="1" w:color="auto"/>
+          <w:left w:val="single" w:sz="4" w:space="4" w:color="auto"/>
+          <w:bottom w:val="single" w:sz="4" w:space="1" w:color="auto"/>
+          <w:right w:val="single" w:sz="4" w:space="4" w:color="auto"/>
+        </w:pBdr>
         <w:rPr>
           <w:rFonts w:ascii="Courier New" w:hAnsi="Courier New" w:cs="Courier New"/>
           <w:bCs/>
           <w:i/>
         </w:rPr>
-        <w:br/>
-        <w:t>    private float DEATH_Y = -5f;</w:t>
-      </w:r>
+      </w:pPr>
       <w:r>
         <w:rPr>
           <w:rFonts w:ascii="Courier New" w:hAnsi="Courier New" w:cs="Courier New"/>
           <w:bCs/>
           <w:i/>
         </w:rPr>
-        <w:br/>
+        <w:t>    private void OnTriggerEnter2D(Collider2D c)</w:t>
       </w:r>
       <w:r>
         <w:rPr>
@@ -5798,15 +6349,46 @@
           <w:bCs/>
           <w:i/>
         </w:rPr>
-        <w:br/>
-        <w:t>    private void OnTriggerEnter2D(Collider2D c){</w:t>
-      </w:r>
-      <w:r>
+        <w:t xml:space="preserve"> </w:t>
+      </w:r>
+    </w:p>
+    <w:p>
+      <w:pPr>
+        <w:keepNext/>
+        <w:pBdr>
+          <w:top w:val="single" w:sz="4" w:space="1" w:color="auto"/>
+          <w:left w:val="single" w:sz="4" w:space="4" w:color="auto"/>
+          <w:bottom w:val="single" w:sz="4" w:space="1" w:color="auto"/>
+          <w:right w:val="single" w:sz="4" w:space="4" w:color="auto"/>
+        </w:pBdr>
         <w:rPr>
           <w:rFonts w:ascii="Courier New" w:hAnsi="Courier New" w:cs="Courier New"/>
           <w:bCs/>
           <w:i/>
         </w:rPr>
+      </w:pPr>
+      <w:r>
+        <w:rPr>
+          <w:rFonts w:ascii="Courier New" w:hAnsi="Courier New" w:cs="Courier New"/>
+          <w:bCs/>
+          <w:i/>
+        </w:rPr>
+        <w:t xml:space="preserve">    </w:t>
+      </w:r>
+      <w:r>
+        <w:rPr>
+          <w:rFonts w:ascii="Courier New" w:hAnsi="Courier New" w:cs="Courier New"/>
+          <w:bCs/>
+          <w:i/>
+        </w:rPr>
+        <w:t>{</w:t>
+      </w:r>
+      <w:r>
+        <w:rPr>
+          <w:rFonts w:ascii="Courier New" w:hAnsi="Courier New" w:cs="Courier New"/>
+          <w:bCs/>
+          <w:i/>
+        </w:rPr>
         <w:br/>
         <w:t>        string tag = c.tag;</w:t>
       </w:r>
@@ -5825,14 +6407,46 @@
           <w:i/>
         </w:rPr>
         <w:br/>
-        <w:t>        if("Food" == tag){</w:t>
-      </w:r>
+        <w:t>        if("Food" == tag)</w:t>
+      </w:r>
+    </w:p>
+    <w:p>
+      <w:pPr>
+        <w:keepNext/>
+        <w:pBdr>
+          <w:top w:val="single" w:sz="4" w:space="1" w:color="auto"/>
+          <w:left w:val="single" w:sz="4" w:space="4" w:color="auto"/>
+          <w:bottom w:val="single" w:sz="4" w:space="1" w:color="auto"/>
+          <w:right w:val="single" w:sz="4" w:space="4" w:color="auto"/>
+        </w:pBdr>
+        <w:rPr>
+          <w:rFonts w:ascii="Courier New" w:hAnsi="Courier New" w:cs="Courier New"/>
+          <w:b/>
+          <w:bCs/>
+        </w:rPr>
+      </w:pPr>
       <w:r>
         <w:rPr>
           <w:rFonts w:ascii="Courier New" w:hAnsi="Courier New" w:cs="Courier New"/>
           <w:bCs/>
           <w:i/>
         </w:rPr>
+        <w:t xml:space="preserve">        </w:t>
+      </w:r>
+      <w:r>
+        <w:rPr>
+          <w:rFonts w:ascii="Courier New" w:hAnsi="Courier New" w:cs="Courier New"/>
+          <w:bCs/>
+          <w:i/>
+        </w:rPr>
+        <w:t>{</w:t>
+      </w:r>
+      <w:r>
+        <w:rPr>
+          <w:rFonts w:ascii="Courier New" w:hAnsi="Courier New" w:cs="Courier New"/>
+          <w:bCs/>
+          <w:i/>
+        </w:rPr>
         <w:br/>
         <w:t>            score++;</w:t>
       </w:r>
@@ -5869,7 +6483,47 @@
           <w:bCs/>
         </w:rPr>
         <w:br/>
-        <w:t>        if("Spikes" == tag){</w:t>
+        <w:t>        if("Spikes" == tag)</w:t>
+      </w:r>
+      <w:r>
+        <w:rPr>
+          <w:rFonts w:ascii="Courier New" w:hAnsi="Courier New" w:cs="Courier New"/>
+          <w:b/>
+          <w:bCs/>
+        </w:rPr>
+        <w:t xml:space="preserve"> </w:t>
+      </w:r>
+    </w:p>
+    <w:p>
+      <w:pPr>
+        <w:keepNext/>
+        <w:pBdr>
+          <w:top w:val="single" w:sz="4" w:space="1" w:color="auto"/>
+          <w:left w:val="single" w:sz="4" w:space="4" w:color="auto"/>
+          <w:bottom w:val="single" w:sz="4" w:space="1" w:color="auto"/>
+          <w:right w:val="single" w:sz="4" w:space="4" w:color="auto"/>
+        </w:pBdr>
+        <w:rPr>
+          <w:rFonts w:ascii="Courier New" w:hAnsi="Courier New" w:cs="Courier New"/>
+          <w:b/>
+          <w:bCs/>
+        </w:rPr>
+      </w:pPr>
+      <w:r>
+        <w:rPr>
+          <w:rFonts w:ascii="Courier New" w:hAnsi="Courier New" w:cs="Courier New"/>
+          <w:b/>
+          <w:bCs/>
+        </w:rPr>
+        <w:t xml:space="preserve">        </w:t>
+      </w:r>
+      <w:r>
+        <w:rPr>
+          <w:rFonts w:ascii="Courier New" w:hAnsi="Courier New" w:cs="Courier New"/>
+          <w:b/>
+          <w:bCs/>
+        </w:rPr>
+        <w:t>{</w:t>
       </w:r>
       <w:r>
         <w:rPr>
@@ -5922,7 +6576,39 @@
           <w:bCs/>
         </w:rPr>
         <w:br/>
-        <w:t>    private void MoveToStartPosition(){</w:t>
+        <w:t>    private void MoveToStartPosition()</w:t>
+      </w:r>
+    </w:p>
+    <w:p>
+      <w:pPr>
+        <w:keepNext/>
+        <w:pBdr>
+          <w:top w:val="single" w:sz="4" w:space="1" w:color="auto"/>
+          <w:left w:val="single" w:sz="4" w:space="4" w:color="auto"/>
+          <w:bottom w:val="single" w:sz="4" w:space="1" w:color="auto"/>
+          <w:right w:val="single" w:sz="4" w:space="4" w:color="auto"/>
+        </w:pBdr>
+        <w:rPr>
+          <w:rFonts w:ascii="Courier New" w:hAnsi="Courier New" w:cs="Courier New"/>
+          <w:bCs/>
+          <w:i/>
+        </w:rPr>
+      </w:pPr>
+      <w:r>
+        <w:rPr>
+          <w:rFonts w:ascii="Courier New" w:hAnsi="Courier New" w:cs="Courier New"/>
+          <w:b/>
+          <w:bCs/>
+        </w:rPr>
+        <w:t xml:space="preserve">    </w:t>
+      </w:r>
+      <w:r>
+        <w:rPr>
+          <w:rFonts w:ascii="Courier New" w:hAnsi="Courier New" w:cs="Courier New"/>
+          <w:b/>
+          <w:bCs/>
+        </w:rPr>
+        <w:t>{</w:t>
       </w:r>
       <w:r>
         <w:rPr>
@@ -5968,6 +6654,94 @@
         <w:t>}</w:t>
       </w:r>
     </w:p>
+    <w:p/>
+    <w:p>
+      <w:pPr>
+        <w:keepNext/>
+      </w:pPr>
+      <w:r>
+        <w:t>NOTE: Since out guy is being killed by the spikes, we have removed the deathY variable and the Update() method:</w:t>
+      </w:r>
+    </w:p>
+    <w:p>
+      <w:pPr>
+        <w:pStyle w:val="aacode"/>
+        <w:keepNext/>
+        <w:ind w:left="0" w:right="135"/>
+        <w:jc w:val="left"/>
+      </w:pPr>
+      <w:r>
+        <w:t>    private float deathY = -5</w:t>
+      </w:r>
+      <w:r>
+        <w:t>;</w:t>
+      </w:r>
+      <w:r>
+        <w:br/>
+      </w:r>
+      <w:r>
+        <w:br/>
+        <w:t>    private void Update()</w:t>
+      </w:r>
+    </w:p>
+    <w:p>
+      <w:pPr>
+        <w:pStyle w:val="aacode"/>
+        <w:keepNext/>
+        <w:ind w:left="0" w:right="135" w:firstLine="431"/>
+        <w:jc w:val="left"/>
+      </w:pPr>
+      <w:r>
+        <w:t>{</w:t>
+      </w:r>
+      <w:r>
+        <w:br/>
+        <w:t>        float y = transform.position.y;</w:t>
+      </w:r>
+      <w:r>
+        <w:br/>
+      </w:r>
+      <w:r>
+        <w:br/>
+        <w:t>        if(y &lt; </w:t>
+      </w:r>
+      <w:r>
+        <w:t>deathY</w:t>
+      </w:r>
+      <w:r>
+        <w:t>)</w:t>
+      </w:r>
+    </w:p>
+    <w:p>
+      <w:pPr>
+        <w:pStyle w:val="aacode"/>
+        <w:keepNext/>
+        <w:ind w:left="0" w:right="135" w:firstLine="431"/>
+        <w:jc w:val="left"/>
+      </w:pPr>
+      <w:r>
+        <w:t xml:space="preserve">    </w:t>
+      </w:r>
+      <w:r>
+        <w:t>{</w:t>
+      </w:r>
+      <w:r>
+        <w:br/>
+        <w:t>            </w:t>
+      </w:r>
+      <w:r>
+        <w:t>MoveToStartPosition();</w:t>
+      </w:r>
+      <w:r>
+        <w:br/>
+        <w:t>        }</w:t>
+      </w:r>
+      <w:r>
+        <w:br/>
+        <w:t>    }</w:t>
+      </w:r>
+    </w:p>
+    <w:p/>
     <w:p>
       <w:pPr>
         <w:pStyle w:val="Heading1"/>
@@ -7242,6 +8016,8 @@
       </w:r>
     </w:p>
     <w:p/>
+    <w:p/>
+    <w:p/>
     <w:p>
       <w:pPr>
         <w:pStyle w:val="ListParagraph"/>
@@ -7258,6 +8034,7 @@
         </w:rPr>
       </w:pPr>
       <w:r>
+        <w:lastRenderedPageBreak/>
         <w:t xml:space="preserve">Edit the </w:t>
       </w:r>
       <w:r>
@@ -7345,7 +8122,6 @@
           <w:bCs/>
           <w:i/>
         </w:rPr>
-        <w:lastRenderedPageBreak/>
         <w:br/>
         <w:t>public class Player : MonoBehaviour {</w:t>
       </w:r>
@@ -8404,29 +9180,6 @@
     </w:p>
     <w:p>
       <w:pPr>
-        <w:keepNext/>
-      </w:pPr>
-    </w:p>
-    <w:p>
-      <w:pPr>
-        <w:pStyle w:val="Heading1"/>
-        <w:pageBreakBefore/>
-        <w:ind w:left="431" w:hanging="431"/>
-      </w:pPr>
-      <w:bookmarkStart w:id="7" w:name="_Toc252739212"/>
-      <w:r>
-        <w:lastRenderedPageBreak/>
-        <w:t>Congratulations …</w:t>
-      </w:r>
-      <w:bookmarkEnd w:id="7"/>
-    </w:p>
-    <w:p>
-      <w:pPr>
-        <w:keepNext/>
-      </w:pPr>
-    </w:p>
-    <w:p>
-      <w:pPr>
         <w:pBdr>
           <w:top w:val="single" w:sz="4" w:space="1" w:color="auto"/>
           <w:left w:val="single" w:sz="4" w:space="4" w:color="auto"/>
@@ -8442,55 +9195,9 @@
       <w:r>
         <w:rPr>
           <w:b/>
-          <w:noProof/>
           <w:sz w:val="72"/>
-          <w:lang w:val="en-US"/>
-        </w:rPr>
-        <w:drawing>
-          <wp:inline distT="0" distB="0" distL="0" distR="0" wp14:anchorId="4D8523E6" wp14:editId="07BF0F4A">
-            <wp:extent cx="2971800" cy="3657600"/>
-            <wp:effectExtent l="25400" t="0" r="0" b="0"/>
-            <wp:docPr id="18" name="Picture 1"/>
-            <wp:cNvGraphicFramePr>
-              <a:graphicFrameLocks xmlns:a="http://schemas.openxmlformats.org/drawingml/2006/main" noChangeAspect="1"/>
-            </wp:cNvGraphicFramePr>
-            <a:graphic xmlns:a="http://schemas.openxmlformats.org/drawingml/2006/main">
-              <a:graphicData uri="http://schemas.openxmlformats.org/drawingml/2006/picture">
-                <pic:pic xmlns:pic="http://schemas.openxmlformats.org/drawingml/2006/picture">
-                  <pic:nvPicPr>
-                    <pic:cNvPr id="0" name="Picture 1"/>
-                    <pic:cNvPicPr>
-                      <a:picLocks noChangeAspect="1" noChangeArrowheads="1"/>
-                    </pic:cNvPicPr>
-                  </pic:nvPicPr>
-                  <pic:blipFill>
-                    <a:blip r:embed="rId34"/>
-                    <a:srcRect/>
-                    <a:stretch>
-                      <a:fillRect/>
-                    </a:stretch>
-                  </pic:blipFill>
-                  <pic:spPr bwMode="auto">
-                    <a:xfrm>
-                      <a:off x="0" y="0"/>
-                      <a:ext cx="2971800" cy="3657600"/>
-                    </a:xfrm>
-                    <a:prstGeom prst="rect">
-                      <a:avLst/>
-                    </a:prstGeom>
-                    <a:noFill/>
-                    <a:ln w="9525">
-                      <a:noFill/>
-                      <a:miter lim="800000"/>
-                      <a:headEnd/>
-                      <a:tailEnd/>
-                    </a:ln>
-                  </pic:spPr>
-                </pic:pic>
-              </a:graphicData>
-            </a:graphic>
-          </wp:inline>
-        </w:drawing>
+        </w:rPr>
+        <w:t>Congratulations</w:t>
       </w:r>
     </w:p>
     <w:p>
@@ -8504,28 +9211,6 @@
         <w:jc w:val="center"/>
         <w:rPr>
           <w:b/>
-          <w:sz w:val="72"/>
-        </w:rPr>
-      </w:pPr>
-      <w:r>
-        <w:rPr>
-          <w:b/>
-          <w:sz w:val="72"/>
-        </w:rPr>
-        <w:t>Congratulations</w:t>
-      </w:r>
-    </w:p>
-    <w:p>
-      <w:pPr>
-        <w:pBdr>
-          <w:top w:val="single" w:sz="4" w:space="1" w:color="auto"/>
-          <w:left w:val="single" w:sz="4" w:space="4" w:color="auto"/>
-          <w:bottom w:val="single" w:sz="4" w:space="1" w:color="auto"/>
-          <w:right w:val="single" w:sz="4" w:space="4" w:color="auto"/>
-        </w:pBdr>
-        <w:jc w:val="center"/>
-        <w:rPr>
-          <w:b/>
           <w:sz w:val="36"/>
         </w:rPr>
       </w:pPr>
@@ -8544,30 +9229,8 @@
         <w:t>part 2 of the tutorial !</w:t>
       </w:r>
     </w:p>
-    <w:p>
-      <w:pPr>
-        <w:pBdr>
-          <w:top w:val="single" w:sz="4" w:space="1" w:color="auto"/>
-          <w:left w:val="single" w:sz="4" w:space="4" w:color="auto"/>
-          <w:bottom w:val="single" w:sz="4" w:space="1" w:color="auto"/>
-          <w:right w:val="single" w:sz="4" w:space="4" w:color="auto"/>
-        </w:pBdr>
-        <w:jc w:val="center"/>
-        <w:rPr>
-          <w:b/>
-          <w:sz w:val="36"/>
-        </w:rPr>
-      </w:pPr>
-    </w:p>
-    <w:p>
-      <w:pPr>
-        <w:rPr>
-          <w:b/>
-        </w:rPr>
-      </w:pPr>
-    </w:p>
     <w:sectPr>
-      <w:footerReference w:type="default" r:id="rId35"/>
+      <w:footerReference w:type="default" r:id="rId34"/>
       <w:type w:val="continuous"/>
       <w:pgSz w:w="11906" w:h="16838"/>
       <w:pgMar w:top="426" w:right="991" w:bottom="568" w:left="1134" w:header="720" w:footer="377" w:gutter="0"/>
@@ -8670,7 +9333,7 @@
         <w:noProof/>
         <w:snapToGrid w:val="0"/>
       </w:rPr>
-      <w:t>8</w:t>
+      <w:t>7</w:t>
     </w:r>
     <w:r>
       <w:rPr>
@@ -8686,31 +9349,16 @@
       </w:rPr>
       <w:t xml:space="preserve"> of </w:t>
     </w:r>
-    <w:r>
-      <w:fldChar w:fldCharType="begin"/>
-    </w:r>
-    <w:r>
-      <w:instrText xml:space="preserve"> NUMPAGES  \* MERGEFORMAT </w:instrText>
-    </w:r>
-    <w:r>
-      <w:fldChar w:fldCharType="separate"/>
-    </w:r>
-    <w:r>
-      <w:rPr>
-        <w:b/>
-        <w:noProof/>
-        <w:snapToGrid w:val="0"/>
-      </w:rPr>
-      <w:t>21</w:t>
-    </w:r>
-    <w:r>
-      <w:rPr>
-        <w:b/>
-        <w:noProof/>
-        <w:snapToGrid w:val="0"/>
-      </w:rPr>
-      <w:fldChar w:fldCharType="end"/>
-    </w:r>
+    <w:fldSimple w:instr=" NUMPAGES  \* MERGEFORMAT ">
+      <w:r>
+        <w:rPr>
+          <w:b/>
+          <w:noProof/>
+          <w:snapToGrid w:val="0"/>
+        </w:rPr>
+        <w:t>24</w:t>
+      </w:r>
+    </w:fldSimple>
   </w:p>
 </w:ftr>
 </file>
@@ -15747,7 +16395,7 @@
 </file>
 
 <file path=customXml/itemProps1.xml><?xml version="1.0" encoding="utf-8"?>
-<ds:datastoreItem xmlns:ds="http://schemas.openxmlformats.org/officeDocument/2006/customXml" ds:itemID="{F2042B2C-27AC-6D40-884A-A8719513DDC5}">
+<ds:datastoreItem xmlns:ds="http://schemas.openxmlformats.org/officeDocument/2006/customXml" ds:itemID="{3D44E2F1-BC0C-9D4F-A47E-060F9091682C}">
   <ds:schemaRefs>
     <ds:schemaRef ds:uri="http://schemas.openxmlformats.org/officeDocument/2006/bibliography"/>
   </ds:schemaRefs>

</xml_diff>